<commit_message>
moving on with the report, q1 almost finished
</commit_message>
<xml_diff>
--- a/report.docx
+++ b/report.docx
@@ -1,6 +1,6 @@
 
 <file path=word/document.xml><?xml version="1.0" encoding="utf-8"?>
-<w:document xmlns:wpc="http://schemas.microsoft.com/office/word/2010/wordprocessingCanvas" xmlns:mc="http://schemas.openxmlformats.org/markup-compatibility/2006" xmlns:o="urn:schemas-microsoft-com:office:office" xmlns:r="http://schemas.openxmlformats.org/officeDocument/2006/relationships" xmlns:m="http://schemas.openxmlformats.org/officeDocument/2006/math" xmlns:v="urn:schemas-microsoft-com:vml" xmlns:wp14="http://schemas.microsoft.com/office/word/2010/wordprocessingDrawing" xmlns:wp="http://schemas.openxmlformats.org/drawingml/2006/wordprocessingDrawing" xmlns:w10="urn:schemas-microsoft-com:office:word" xmlns:w="http://schemas.openxmlformats.org/wordprocessingml/2006/main" xmlns:w14="http://schemas.microsoft.com/office/word/2010/wordml" xmlns:w15="http://schemas.microsoft.com/office/word/2012/wordml" xmlns:wpg="http://schemas.microsoft.com/office/word/2010/wordprocessingGroup" xmlns:wpi="http://schemas.microsoft.com/office/word/2010/wordprocessingInk" xmlns:wne="http://schemas.microsoft.com/office/word/2006/wordml" xmlns:wps="http://schemas.microsoft.com/office/word/2010/wordprocessingShape" mc:Ignorable="w14 w15 wp14">
+<w:document xmlns:wpc="http://schemas.microsoft.com/office/word/2010/wordprocessingCanvas" xmlns:cx="http://schemas.microsoft.com/office/drawing/2014/chartex" xmlns:cx1="http://schemas.microsoft.com/office/drawing/2015/9/8/chartex" xmlns:cx2="http://schemas.microsoft.com/office/drawing/2015/10/21/chartex" xmlns:cx3="http://schemas.microsoft.com/office/drawing/2016/5/9/chartex" xmlns:cx4="http://schemas.microsoft.com/office/drawing/2016/5/10/chartex" xmlns:cx5="http://schemas.microsoft.com/office/drawing/2016/5/11/chartex" xmlns:cx6="http://schemas.microsoft.com/office/drawing/2016/5/12/chartex" xmlns:cx7="http://schemas.microsoft.com/office/drawing/2016/5/13/chartex" xmlns:cx8="http://schemas.microsoft.com/office/drawing/2016/5/14/chartex" xmlns:mc="http://schemas.openxmlformats.org/markup-compatibility/2006" xmlns:aink="http://schemas.microsoft.com/office/drawing/2016/ink" xmlns:am3d="http://schemas.microsoft.com/office/drawing/2017/model3d" xmlns:o="urn:schemas-microsoft-com:office:office" xmlns:r="http://schemas.openxmlformats.org/officeDocument/2006/relationships" xmlns:m="http://schemas.openxmlformats.org/officeDocument/2006/math" xmlns:v="urn:schemas-microsoft-com:vml" xmlns:wp14="http://schemas.microsoft.com/office/word/2010/wordprocessingDrawing" xmlns:wp="http://schemas.openxmlformats.org/drawingml/2006/wordprocessingDrawing" xmlns:w10="urn:schemas-microsoft-com:office:word" xmlns:w="http://schemas.openxmlformats.org/wordprocessingml/2006/main" xmlns:w14="http://schemas.microsoft.com/office/word/2010/wordml" xmlns:w15="http://schemas.microsoft.com/office/word/2012/wordml" xmlns:w16cid="http://schemas.microsoft.com/office/word/2016/wordml/cid" xmlns:w16se="http://schemas.microsoft.com/office/word/2015/wordml/symex" xmlns:wpg="http://schemas.microsoft.com/office/word/2010/wordprocessingGroup" xmlns:wpi="http://schemas.microsoft.com/office/word/2010/wordprocessingInk" xmlns:wne="http://schemas.microsoft.com/office/word/2006/wordml" xmlns:wps="http://schemas.microsoft.com/office/word/2010/wordprocessingShape" mc:Ignorable="w14 w15 w16se w16cid wp14">
   <w:body>
     <w:p>
       <w:pPr>
@@ -399,41 +399,21 @@
           <w:szCs w:val="32"/>
         </w:rPr>
       </w:pPr>
-      <w:proofErr w:type="spellStart"/>
       <w:r>
         <w:rPr>
           <w:rFonts w:ascii="Times New Roman" w:hAnsi="Times New Roman" w:cs="Times New Roman"/>
           <w:sz w:val="32"/>
           <w:szCs w:val="32"/>
         </w:rPr>
-        <w:t>Hakan</w:t>
-      </w:r>
-      <w:proofErr w:type="spellEnd"/>
+        <w:t xml:space="preserve">Hakan Saraç - </w:t>
+      </w:r>
       <w:r>
         <w:rPr>
           <w:rFonts w:ascii="Times New Roman" w:hAnsi="Times New Roman" w:cs="Times New Roman"/>
           <w:sz w:val="32"/>
           <w:szCs w:val="32"/>
         </w:rPr>
-        <w:t xml:space="preserve"> </w:t>
-      </w:r>
-      <w:proofErr w:type="spellStart"/>
-      <w:r>
-        <w:rPr>
-          <w:rFonts w:ascii="Times New Roman" w:hAnsi="Times New Roman" w:cs="Times New Roman"/>
-          <w:sz w:val="32"/>
-          <w:szCs w:val="32"/>
-        </w:rPr>
-        <w:t>Saraç</w:t>
-      </w:r>
-      <w:proofErr w:type="spellEnd"/>
-      <w:r>
-        <w:rPr>
-          <w:rFonts w:ascii="Times New Roman" w:hAnsi="Times New Roman" w:cs="Times New Roman"/>
-          <w:sz w:val="32"/>
-          <w:szCs w:val="32"/>
-        </w:rPr>
-        <w:t xml:space="preserve"> - </w:t>
+        <w:t>2041838</w:t>
       </w:r>
     </w:p>
     <w:p>
@@ -546,7 +526,7 @@
     </w:p>
     <w:p>
       <w:pPr>
-        <w:pStyle w:val="T1"/>
+        <w:pStyle w:val="TOC1"/>
         <w:rPr>
           <w:sz w:val="36"/>
           <w:szCs w:val="36"/>
@@ -569,7 +549,7 @@
     </w:p>
     <w:p>
       <w:pPr>
-        <w:pStyle w:val="T1"/>
+        <w:pStyle w:val="TOC1"/>
         <w:rPr>
           <w:rFonts w:eastAsiaTheme="minorEastAsia"/>
           <w:noProof/>
@@ -588,14 +568,14 @@
       <w:hyperlink w:anchor="_Toc494829768" w:history="1">
         <w:r>
           <w:rPr>
-            <w:rStyle w:val="Kpr"/>
+            <w:rStyle w:val="Hyperlink"/>
             <w:noProof/>
           </w:rPr>
           <w:t xml:space="preserve">1. </w:t>
         </w:r>
         <w:r>
           <w:rPr>
-            <w:rStyle w:val="Kpr"/>
+            <w:rStyle w:val="Hyperlink"/>
             <w:noProof/>
             <w:sz w:val="24"/>
             <w:szCs w:val="24"/>
@@ -619,7 +599,7 @@
     </w:p>
     <w:p>
       <w:pPr>
-        <w:pStyle w:val="T1"/>
+        <w:pStyle w:val="TOC1"/>
         <w:rPr>
           <w:rFonts w:eastAsiaTheme="minorEastAsia"/>
           <w:noProof/>
@@ -629,7 +609,7 @@
       <w:hyperlink w:anchor="_Toc494829775" w:history="1">
         <w:r>
           <w:rPr>
-            <w:rStyle w:val="Kpr"/>
+            <w:rStyle w:val="Hyperlink"/>
             <w:rFonts w:eastAsia="Times New Roman"/>
             <w:noProof/>
           </w:rPr>
@@ -652,7 +632,7 @@
     </w:p>
     <w:p>
       <w:pPr>
-        <w:pStyle w:val="T1"/>
+        <w:pStyle w:val="TOC1"/>
         <w:rPr>
           <w:rFonts w:eastAsiaTheme="minorEastAsia"/>
           <w:noProof/>
@@ -662,7 +642,7 @@
       <w:hyperlink w:anchor="_Toc494829801" w:history="1">
         <w:r>
           <w:rPr>
-            <w:rStyle w:val="Kpr"/>
+            <w:rStyle w:val="Hyperlink"/>
             <w:noProof/>
           </w:rPr>
           <w:t>3. Conclusion</w:t>
@@ -685,7 +665,7 @@
     </w:p>
     <w:p>
       <w:pPr>
-        <w:pStyle w:val="T1"/>
+        <w:pStyle w:val="TOC1"/>
         <w:rPr>
           <w:rFonts w:eastAsiaTheme="minorEastAsia"/>
           <w:noProof/>
@@ -869,7 +849,7 @@
     <w:p/>
     <w:p>
       <w:pPr>
-        <w:pStyle w:val="ListeParagraf"/>
+        <w:pStyle w:val="ListParagraph"/>
         <w:numPr>
           <w:ilvl w:val="0"/>
           <w:numId w:val="1"/>
@@ -962,8 +942,6 @@
         </w:rPr>
         <w:t xml:space="preserve">Lastly, we are supposed to design a Type-2 controller. </w:t>
       </w:r>
-      <w:bookmarkStart w:id="0" w:name="_GoBack"/>
-      <w:bookmarkEnd w:id="0"/>
     </w:p>
     <w:p>
       <w:pPr>
@@ -977,7 +955,7 @@
     </w:p>
     <w:p>
       <w:pPr>
-        <w:pStyle w:val="ListeParagraf"/>
+        <w:pStyle w:val="ListParagraph"/>
         <w:numPr>
           <w:ilvl w:val="0"/>
           <w:numId w:val="1"/>
@@ -999,7 +977,3269 @@
         <w:t>Results</w:t>
       </w:r>
     </w:p>
-    <w:p/>
+    <w:p>
+      <w:pPr>
+        <w:ind w:left="360"/>
+        <w:rPr>
+          <w:rFonts w:ascii="Times New Roman" w:hAnsi="Times New Roman" w:cs="Times New Roman"/>
+          <w:b/>
+          <w:sz w:val="32"/>
+          <w:szCs w:val="32"/>
+        </w:rPr>
+      </w:pPr>
+      <w:r>
+        <w:rPr>
+          <w:rFonts w:ascii="Times New Roman" w:hAnsi="Times New Roman" w:cs="Times New Roman"/>
+          <w:b/>
+          <w:sz w:val="32"/>
+          <w:szCs w:val="32"/>
+        </w:rPr>
+        <w:t>Q1)</w:t>
+      </w:r>
+    </w:p>
+    <w:p>
+      <w:pPr>
+        <w:pStyle w:val="ListParagraph"/>
+        <w:numPr>
+          <w:ilvl w:val="0"/>
+          <w:numId w:val="2"/>
+        </w:numPr>
+        <w:rPr>
+          <w:rFonts w:ascii="Times New Roman" w:hAnsi="Times New Roman" w:cs="Times New Roman"/>
+          <w:b/>
+          <w:sz w:val="24"/>
+          <w:szCs w:val="24"/>
+        </w:rPr>
+      </w:pPr>
+    </w:p>
+    <w:p>
+      <w:pPr>
+        <w:ind w:firstLine="360"/>
+        <w:rPr>
+          <w:rFonts w:ascii="Times New Roman" w:hAnsi="Times New Roman" w:cs="Times New Roman"/>
+          <w:sz w:val="24"/>
+          <w:szCs w:val="24"/>
+        </w:rPr>
+      </w:pPr>
+      <w:r>
+        <w:rPr>
+          <w:rFonts w:ascii="Times New Roman" w:hAnsi="Times New Roman" w:cs="Times New Roman"/>
+          <w:sz w:val="24"/>
+          <w:szCs w:val="24"/>
+        </w:rPr>
+        <w:t xml:space="preserve">The given constraints of the </w:t>
+      </w:r>
+      <w:proofErr w:type="spellStart"/>
+      <w:r>
+        <w:rPr>
+          <w:rFonts w:ascii="Times New Roman" w:hAnsi="Times New Roman" w:cs="Times New Roman"/>
+          <w:sz w:val="24"/>
+          <w:szCs w:val="24"/>
+        </w:rPr>
+        <w:t>Flyback</w:t>
+      </w:r>
+      <w:proofErr w:type="spellEnd"/>
+      <w:r>
+        <w:rPr>
+          <w:rFonts w:ascii="Times New Roman" w:hAnsi="Times New Roman" w:cs="Times New Roman"/>
+          <w:sz w:val="24"/>
+          <w:szCs w:val="24"/>
+        </w:rPr>
+        <w:t xml:space="preserve"> converter is 80W of output power rating, input voltage of 24V and output voltage of 12V. To achieve that w</w:t>
+      </w:r>
+      <w:r>
+        <w:rPr>
+          <w:rFonts w:ascii="Times New Roman" w:hAnsi="Times New Roman" w:cs="Times New Roman"/>
+          <w:sz w:val="24"/>
+          <w:szCs w:val="24"/>
+        </w:rPr>
+        <w:t>e have decided upon the following specifications for our converter</w:t>
+      </w:r>
+      <w:r>
+        <w:rPr>
+          <w:rFonts w:ascii="Times New Roman" w:hAnsi="Times New Roman" w:cs="Times New Roman"/>
+          <w:sz w:val="24"/>
+          <w:szCs w:val="24"/>
+        </w:rPr>
+        <w:t>. Calculation of values (</w:t>
+      </w:r>
+      <w:proofErr w:type="spellStart"/>
+      <w:proofErr w:type="gramStart"/>
+      <w:r>
+        <w:rPr>
+          <w:rFonts w:ascii="Times New Roman" w:hAnsi="Times New Roman" w:cs="Times New Roman"/>
+          <w:sz w:val="24"/>
+          <w:szCs w:val="24"/>
+        </w:rPr>
+        <w:t>Lm,C</w:t>
+      </w:r>
+      <w:proofErr w:type="spellEnd"/>
+      <w:proofErr w:type="gramEnd"/>
+      <w:r>
+        <w:rPr>
+          <w:rFonts w:ascii="Times New Roman" w:hAnsi="Times New Roman" w:cs="Times New Roman"/>
+          <w:sz w:val="24"/>
+          <w:szCs w:val="24"/>
+        </w:rPr>
+        <w:t>) and the choice of the elements are provided in the following sections.</w:t>
+      </w:r>
+    </w:p>
+    <w:p>
+      <w:pPr>
+        <w:jc w:val="center"/>
+        <w:rPr>
+          <w:rFonts w:ascii="Times New Roman" w:hAnsi="Times New Roman" w:cs="Times New Roman"/>
+          <w:b/>
+          <w:sz w:val="20"/>
+          <w:szCs w:val="20"/>
+        </w:rPr>
+      </w:pPr>
+      <w:r>
+        <w:rPr>
+          <w:rFonts w:ascii="Times New Roman" w:hAnsi="Times New Roman" w:cs="Times New Roman"/>
+          <w:b/>
+          <w:sz w:val="20"/>
+          <w:szCs w:val="20"/>
+        </w:rPr>
+        <w:t>Table 1: Chosen element list.</w:t>
+      </w:r>
+    </w:p>
+    <w:tbl>
+      <w:tblPr>
+        <w:tblStyle w:val="TableGrid"/>
+        <w:tblW w:w="0" w:type="auto"/>
+        <w:jc w:val="center"/>
+        <w:tblLook w:val="04A0" w:firstRow="1" w:lastRow="0" w:firstColumn="1" w:lastColumn="0" w:noHBand="0" w:noVBand="1"/>
+      </w:tblPr>
+      <w:tblGrid>
+        <w:gridCol w:w="1245"/>
+        <w:gridCol w:w="1245"/>
+        <w:gridCol w:w="1245"/>
+        <w:gridCol w:w="1245"/>
+      </w:tblGrid>
+      <w:tr>
+        <w:trPr>
+          <w:trHeight w:val="263"/>
+          <w:jc w:val="center"/>
+        </w:trPr>
+        <w:tc>
+          <w:tcPr>
+            <w:tcW w:w="1245" w:type="dxa"/>
+          </w:tcPr>
+          <w:p>
+            <w:pPr>
+              <w:rPr>
+                <w:rFonts w:ascii="Times New Roman" w:hAnsi="Times New Roman" w:cs="Times New Roman"/>
+                <w:sz w:val="24"/>
+                <w:szCs w:val="24"/>
+              </w:rPr>
+            </w:pPr>
+          </w:p>
+        </w:tc>
+        <w:tc>
+          <w:tcPr>
+            <w:tcW w:w="1245" w:type="dxa"/>
+          </w:tcPr>
+          <w:p>
+            <w:pPr>
+              <w:rPr>
+                <w:rFonts w:ascii="Times New Roman" w:hAnsi="Times New Roman" w:cs="Times New Roman"/>
+                <w:sz w:val="24"/>
+                <w:szCs w:val="24"/>
+              </w:rPr>
+            </w:pPr>
+            <w:r>
+              <w:rPr>
+                <w:rFonts w:ascii="Times New Roman" w:hAnsi="Times New Roman" w:cs="Times New Roman"/>
+                <w:sz w:val="24"/>
+                <w:szCs w:val="24"/>
+              </w:rPr>
+              <w:t>Value</w:t>
+            </w:r>
+          </w:p>
+        </w:tc>
+        <w:tc>
+          <w:tcPr>
+            <w:tcW w:w="1245" w:type="dxa"/>
+          </w:tcPr>
+          <w:p>
+            <w:pPr>
+              <w:rPr>
+                <w:rFonts w:ascii="Times New Roman" w:hAnsi="Times New Roman" w:cs="Times New Roman"/>
+                <w:sz w:val="24"/>
+                <w:szCs w:val="24"/>
+              </w:rPr>
+            </w:pPr>
+            <w:r>
+              <w:rPr>
+                <w:rFonts w:ascii="Times New Roman" w:hAnsi="Times New Roman" w:cs="Times New Roman"/>
+                <w:sz w:val="24"/>
+                <w:szCs w:val="24"/>
+              </w:rPr>
+              <w:t>Voltage Rating</w:t>
+            </w:r>
+          </w:p>
+        </w:tc>
+        <w:tc>
+          <w:tcPr>
+            <w:tcW w:w="1245" w:type="dxa"/>
+          </w:tcPr>
+          <w:p>
+            <w:pPr>
+              <w:rPr>
+                <w:rFonts w:ascii="Times New Roman" w:hAnsi="Times New Roman" w:cs="Times New Roman"/>
+                <w:sz w:val="24"/>
+                <w:szCs w:val="24"/>
+              </w:rPr>
+            </w:pPr>
+            <w:r>
+              <w:rPr>
+                <w:rFonts w:ascii="Times New Roman" w:hAnsi="Times New Roman" w:cs="Times New Roman"/>
+                <w:sz w:val="24"/>
+                <w:szCs w:val="24"/>
+              </w:rPr>
+              <w:t>Current Rating</w:t>
+            </w:r>
+          </w:p>
+        </w:tc>
+      </w:tr>
+      <w:tr>
+        <w:trPr>
+          <w:trHeight w:val="263"/>
+          <w:jc w:val="center"/>
+        </w:trPr>
+        <w:tc>
+          <w:tcPr>
+            <w:tcW w:w="1245" w:type="dxa"/>
+          </w:tcPr>
+          <w:p>
+            <w:pPr>
+              <w:rPr>
+                <w:rFonts w:ascii="Times New Roman" w:hAnsi="Times New Roman" w:cs="Times New Roman"/>
+                <w:sz w:val="24"/>
+                <w:szCs w:val="24"/>
+              </w:rPr>
+            </w:pPr>
+            <w:r>
+              <w:rPr>
+                <w:rFonts w:ascii="Times New Roman" w:hAnsi="Times New Roman" w:cs="Times New Roman"/>
+                <w:sz w:val="24"/>
+                <w:szCs w:val="24"/>
+              </w:rPr>
+              <w:t>C</w:t>
+            </w:r>
+          </w:p>
+        </w:tc>
+        <w:tc>
+          <w:tcPr>
+            <w:tcW w:w="1245" w:type="dxa"/>
+          </w:tcPr>
+          <w:p>
+            <w:pPr>
+              <w:rPr>
+                <w:rFonts w:ascii="Times New Roman" w:hAnsi="Times New Roman" w:cs="Times New Roman"/>
+                <w:sz w:val="24"/>
+                <w:szCs w:val="24"/>
+              </w:rPr>
+            </w:pPr>
+            <w:r>
+              <w:rPr>
+                <w:rFonts w:ascii="Times New Roman" w:hAnsi="Times New Roman" w:cs="Times New Roman"/>
+                <w:sz w:val="24"/>
+                <w:szCs w:val="24"/>
+              </w:rPr>
+              <w:t>1000µF</w:t>
+            </w:r>
+          </w:p>
+        </w:tc>
+        <w:tc>
+          <w:tcPr>
+            <w:tcW w:w="1245" w:type="dxa"/>
+          </w:tcPr>
+          <w:p>
+            <w:pPr>
+              <w:rPr>
+                <w:rFonts w:ascii="Times New Roman" w:hAnsi="Times New Roman" w:cs="Times New Roman"/>
+                <w:sz w:val="24"/>
+                <w:szCs w:val="24"/>
+              </w:rPr>
+            </w:pPr>
+            <w:r>
+              <w:rPr>
+                <w:rFonts w:ascii="Times New Roman" w:hAnsi="Times New Roman" w:cs="Times New Roman"/>
+                <w:sz w:val="24"/>
+                <w:szCs w:val="24"/>
+              </w:rPr>
+              <w:t>50V</w:t>
+            </w:r>
+          </w:p>
+        </w:tc>
+        <w:tc>
+          <w:tcPr>
+            <w:tcW w:w="1245" w:type="dxa"/>
+          </w:tcPr>
+          <w:p>
+            <w:pPr>
+              <w:rPr>
+                <w:rFonts w:ascii="Times New Roman" w:hAnsi="Times New Roman" w:cs="Times New Roman"/>
+                <w:sz w:val="24"/>
+                <w:szCs w:val="24"/>
+              </w:rPr>
+            </w:pPr>
+            <w:r>
+              <w:rPr>
+                <w:rFonts w:ascii="Times New Roman" w:hAnsi="Times New Roman" w:cs="Times New Roman"/>
+                <w:sz w:val="24"/>
+                <w:szCs w:val="24"/>
+              </w:rPr>
+              <w:t>-</w:t>
+            </w:r>
+          </w:p>
+        </w:tc>
+      </w:tr>
+      <w:tr>
+        <w:trPr>
+          <w:trHeight w:val="263"/>
+          <w:jc w:val="center"/>
+        </w:trPr>
+        <w:tc>
+          <w:tcPr>
+            <w:tcW w:w="1245" w:type="dxa"/>
+          </w:tcPr>
+          <w:p>
+            <w:pPr>
+              <w:rPr>
+                <w:rFonts w:ascii="Times New Roman" w:hAnsi="Times New Roman" w:cs="Times New Roman"/>
+                <w:sz w:val="24"/>
+                <w:szCs w:val="24"/>
+              </w:rPr>
+            </w:pPr>
+            <w:proofErr w:type="spellStart"/>
+            <w:r>
+              <w:rPr>
+                <w:rFonts w:ascii="Times New Roman" w:hAnsi="Times New Roman" w:cs="Times New Roman"/>
+                <w:sz w:val="24"/>
+                <w:szCs w:val="24"/>
+              </w:rPr>
+              <w:t>Lm</w:t>
+            </w:r>
+            <w:proofErr w:type="spellEnd"/>
+          </w:p>
+        </w:tc>
+        <w:tc>
+          <w:tcPr>
+            <w:tcW w:w="1245" w:type="dxa"/>
+          </w:tcPr>
+          <w:p>
+            <w:pPr>
+              <w:rPr>
+                <w:rFonts w:ascii="Times New Roman" w:hAnsi="Times New Roman" w:cs="Times New Roman"/>
+                <w:sz w:val="24"/>
+                <w:szCs w:val="24"/>
+              </w:rPr>
+            </w:pPr>
+            <w:r>
+              <w:rPr>
+                <w:rFonts w:ascii="Times New Roman" w:hAnsi="Times New Roman" w:cs="Times New Roman"/>
+                <w:sz w:val="24"/>
+                <w:szCs w:val="24"/>
+              </w:rPr>
+              <w:t>256µH</w:t>
+            </w:r>
+          </w:p>
+        </w:tc>
+        <w:tc>
+          <w:tcPr>
+            <w:tcW w:w="1245" w:type="dxa"/>
+          </w:tcPr>
+          <w:p>
+            <w:pPr>
+              <w:rPr>
+                <w:rFonts w:ascii="Times New Roman" w:hAnsi="Times New Roman" w:cs="Times New Roman"/>
+                <w:sz w:val="24"/>
+                <w:szCs w:val="24"/>
+              </w:rPr>
+            </w:pPr>
+            <w:r>
+              <w:rPr>
+                <w:rFonts w:ascii="Times New Roman" w:hAnsi="Times New Roman" w:cs="Times New Roman"/>
+                <w:sz w:val="24"/>
+                <w:szCs w:val="24"/>
+              </w:rPr>
+              <w:t>-</w:t>
+            </w:r>
+          </w:p>
+        </w:tc>
+        <w:tc>
+          <w:tcPr>
+            <w:tcW w:w="1245" w:type="dxa"/>
+          </w:tcPr>
+          <w:p>
+            <w:pPr>
+              <w:rPr>
+                <w:rFonts w:ascii="Times New Roman" w:hAnsi="Times New Roman" w:cs="Times New Roman"/>
+                <w:sz w:val="24"/>
+                <w:szCs w:val="24"/>
+              </w:rPr>
+            </w:pPr>
+            <w:r>
+              <w:rPr>
+                <w:rFonts w:ascii="Times New Roman" w:hAnsi="Times New Roman" w:cs="Times New Roman"/>
+                <w:sz w:val="24"/>
+                <w:szCs w:val="24"/>
+              </w:rPr>
+              <w:t>8.33A</w:t>
+            </w:r>
+            <w:r>
+              <w:rPr>
+                <w:rFonts w:ascii="Times New Roman" w:hAnsi="Times New Roman" w:cs="Times New Roman"/>
+                <w:sz w:val="24"/>
+                <w:szCs w:val="24"/>
+                <w:vertAlign w:val="subscript"/>
+              </w:rPr>
+              <w:t>avg</w:t>
+            </w:r>
+          </w:p>
+        </w:tc>
+      </w:tr>
+      <w:tr>
+        <w:trPr>
+          <w:trHeight w:val="263"/>
+          <w:jc w:val="center"/>
+        </w:trPr>
+        <w:tc>
+          <w:tcPr>
+            <w:tcW w:w="1245" w:type="dxa"/>
+          </w:tcPr>
+          <w:p>
+            <w:pPr>
+              <w:rPr>
+                <w:rFonts w:ascii="Times New Roman" w:hAnsi="Times New Roman" w:cs="Times New Roman"/>
+                <w:sz w:val="24"/>
+                <w:szCs w:val="24"/>
+              </w:rPr>
+            </w:pPr>
+            <w:proofErr w:type="spellStart"/>
+            <w:r>
+              <w:rPr>
+                <w:rFonts w:ascii="Times New Roman" w:hAnsi="Times New Roman" w:cs="Times New Roman"/>
+                <w:sz w:val="24"/>
+                <w:szCs w:val="24"/>
+              </w:rPr>
+              <w:t>Mosfet</w:t>
+            </w:r>
+            <w:proofErr w:type="spellEnd"/>
+          </w:p>
+        </w:tc>
+        <w:tc>
+          <w:tcPr>
+            <w:tcW w:w="1245" w:type="dxa"/>
+          </w:tcPr>
+          <w:p>
+            <w:pPr>
+              <w:rPr>
+                <w:rFonts w:ascii="Times New Roman" w:hAnsi="Times New Roman" w:cs="Times New Roman"/>
+                <w:sz w:val="24"/>
+                <w:szCs w:val="24"/>
+              </w:rPr>
+            </w:pPr>
+            <w:r>
+              <w:rPr>
+                <w:rFonts w:ascii="Times New Roman" w:hAnsi="Times New Roman" w:cs="Times New Roman"/>
+                <w:sz w:val="24"/>
+                <w:szCs w:val="24"/>
+              </w:rPr>
+              <w:t>-</w:t>
+            </w:r>
+          </w:p>
+        </w:tc>
+        <w:tc>
+          <w:tcPr>
+            <w:tcW w:w="1245" w:type="dxa"/>
+          </w:tcPr>
+          <w:p>
+            <w:pPr>
+              <w:rPr>
+                <w:rFonts w:ascii="Times New Roman" w:hAnsi="Times New Roman" w:cs="Times New Roman"/>
+                <w:sz w:val="24"/>
+                <w:szCs w:val="24"/>
+              </w:rPr>
+            </w:pPr>
+            <w:r>
+              <w:rPr>
+                <w:rFonts w:ascii="Times New Roman" w:hAnsi="Times New Roman" w:cs="Times New Roman"/>
+                <w:sz w:val="24"/>
+                <w:szCs w:val="24"/>
+              </w:rPr>
+              <w:t>100V</w:t>
+            </w:r>
+          </w:p>
+        </w:tc>
+        <w:tc>
+          <w:tcPr>
+            <w:tcW w:w="1245" w:type="dxa"/>
+          </w:tcPr>
+          <w:p>
+            <w:pPr>
+              <w:rPr>
+                <w:rFonts w:ascii="Times New Roman" w:hAnsi="Times New Roman" w:cs="Times New Roman"/>
+                <w:sz w:val="24"/>
+                <w:szCs w:val="24"/>
+              </w:rPr>
+            </w:pPr>
+            <w:r>
+              <w:rPr>
+                <w:rFonts w:ascii="Times New Roman" w:hAnsi="Times New Roman" w:cs="Times New Roman"/>
+                <w:sz w:val="24"/>
+                <w:szCs w:val="24"/>
+              </w:rPr>
+              <w:t>9.7A</w:t>
+            </w:r>
+          </w:p>
+        </w:tc>
+      </w:tr>
+      <w:tr>
+        <w:trPr>
+          <w:trHeight w:val="263"/>
+          <w:jc w:val="center"/>
+        </w:trPr>
+        <w:tc>
+          <w:tcPr>
+            <w:tcW w:w="1245" w:type="dxa"/>
+          </w:tcPr>
+          <w:p>
+            <w:pPr>
+              <w:rPr>
+                <w:rFonts w:ascii="Times New Roman" w:hAnsi="Times New Roman" w:cs="Times New Roman"/>
+                <w:sz w:val="24"/>
+                <w:szCs w:val="24"/>
+              </w:rPr>
+            </w:pPr>
+            <w:r>
+              <w:rPr>
+                <w:rFonts w:ascii="Times New Roman" w:hAnsi="Times New Roman" w:cs="Times New Roman"/>
+                <w:sz w:val="24"/>
+                <w:szCs w:val="24"/>
+              </w:rPr>
+              <w:t>Diode</w:t>
+            </w:r>
+          </w:p>
+        </w:tc>
+        <w:tc>
+          <w:tcPr>
+            <w:tcW w:w="1245" w:type="dxa"/>
+          </w:tcPr>
+          <w:p>
+            <w:pPr>
+              <w:rPr>
+                <w:rFonts w:ascii="Times New Roman" w:hAnsi="Times New Roman" w:cs="Times New Roman"/>
+                <w:sz w:val="24"/>
+                <w:szCs w:val="24"/>
+              </w:rPr>
+            </w:pPr>
+            <w:r>
+              <w:rPr>
+                <w:rFonts w:ascii="Times New Roman" w:hAnsi="Times New Roman" w:cs="Times New Roman"/>
+                <w:sz w:val="24"/>
+                <w:szCs w:val="24"/>
+              </w:rPr>
+              <w:t>-</w:t>
+            </w:r>
+          </w:p>
+        </w:tc>
+        <w:tc>
+          <w:tcPr>
+            <w:tcW w:w="1245" w:type="dxa"/>
+          </w:tcPr>
+          <w:p>
+            <w:pPr>
+              <w:rPr>
+                <w:rFonts w:ascii="Times New Roman" w:hAnsi="Times New Roman" w:cs="Times New Roman"/>
+                <w:sz w:val="24"/>
+                <w:szCs w:val="24"/>
+              </w:rPr>
+            </w:pPr>
+            <w:r>
+              <w:rPr>
+                <w:rFonts w:ascii="Times New Roman" w:hAnsi="Times New Roman" w:cs="Times New Roman"/>
+                <w:sz w:val="24"/>
+                <w:szCs w:val="24"/>
+              </w:rPr>
+              <w:t>45V</w:t>
+            </w:r>
+          </w:p>
+        </w:tc>
+        <w:tc>
+          <w:tcPr>
+            <w:tcW w:w="1245" w:type="dxa"/>
+          </w:tcPr>
+          <w:p>
+            <w:pPr>
+              <w:rPr>
+                <w:rFonts w:ascii="Times New Roman" w:hAnsi="Times New Roman" w:cs="Times New Roman"/>
+                <w:sz w:val="24"/>
+                <w:szCs w:val="24"/>
+              </w:rPr>
+            </w:pPr>
+            <w:r>
+              <w:rPr>
+                <w:rFonts w:ascii="Times New Roman" w:hAnsi="Times New Roman" w:cs="Times New Roman"/>
+                <w:sz w:val="24"/>
+                <w:szCs w:val="24"/>
+              </w:rPr>
+              <w:t>10A</w:t>
+            </w:r>
+          </w:p>
+        </w:tc>
+      </w:tr>
+    </w:tbl>
+    <w:p>
+      <w:pPr>
+        <w:ind w:firstLine="360"/>
+        <w:rPr>
+          <w:rFonts w:ascii="Times New Roman" w:hAnsi="Times New Roman" w:cs="Times New Roman"/>
+          <w:sz w:val="24"/>
+          <w:szCs w:val="24"/>
+        </w:rPr>
+      </w:pPr>
+    </w:p>
+    <w:p>
+      <w:pPr>
+        <w:ind w:firstLine="360"/>
+        <w:rPr>
+          <w:rFonts w:ascii="Times New Roman" w:hAnsi="Times New Roman" w:cs="Times New Roman"/>
+          <w:sz w:val="24"/>
+          <w:szCs w:val="24"/>
+        </w:rPr>
+      </w:pPr>
+      <w:r>
+        <w:rPr>
+          <w:rFonts w:ascii="Times New Roman" w:hAnsi="Times New Roman" w:cs="Times New Roman"/>
+          <w:sz w:val="24"/>
+          <w:szCs w:val="24"/>
+        </w:rPr>
+        <w:t xml:space="preserve">In the steady state under full load, we have designed our converter achieve CCM under full load. The switching frequency is chosen as 10kHz </w:t>
+      </w:r>
+      <w:proofErr w:type="gramStart"/>
+      <w:r>
+        <w:rPr>
+          <w:rFonts w:ascii="Times New Roman" w:hAnsi="Times New Roman" w:cs="Times New Roman"/>
+          <w:sz w:val="24"/>
+          <w:szCs w:val="24"/>
+        </w:rPr>
+        <w:t>in order to</w:t>
+      </w:r>
+      <w:proofErr w:type="gramEnd"/>
+      <w:r>
+        <w:rPr>
+          <w:rFonts w:ascii="Times New Roman" w:hAnsi="Times New Roman" w:cs="Times New Roman"/>
+          <w:sz w:val="24"/>
+          <w:szCs w:val="24"/>
+        </w:rPr>
+        <w:t xml:space="preserve"> achieve greater efficiency. Low switching frequency is compensated by using a bigger core and larger number of turns. Output capacitor is chosen large deliberately </w:t>
+      </w:r>
+      <w:proofErr w:type="gramStart"/>
+      <w:r>
+        <w:rPr>
+          <w:rFonts w:ascii="Times New Roman" w:hAnsi="Times New Roman" w:cs="Times New Roman"/>
+          <w:sz w:val="24"/>
+          <w:szCs w:val="24"/>
+        </w:rPr>
+        <w:t>in order to</w:t>
+      </w:r>
+      <w:proofErr w:type="gramEnd"/>
+      <w:r>
+        <w:rPr>
+          <w:rFonts w:ascii="Times New Roman" w:hAnsi="Times New Roman" w:cs="Times New Roman"/>
+          <w:sz w:val="24"/>
+          <w:szCs w:val="24"/>
+        </w:rPr>
+        <w:t xml:space="preserve"> achieve low voltage ripple at the output. </w:t>
+      </w:r>
+      <w:r>
+        <w:rPr>
+          <w:rFonts w:ascii="Times New Roman" w:hAnsi="Times New Roman" w:cs="Times New Roman"/>
+          <w:sz w:val="24"/>
+          <w:szCs w:val="24"/>
+        </w:rPr>
+        <w:t xml:space="preserve">Since the voltage ratings are low size of the capacitor is not a big issue in this converter. Moreover, there is no limitation in the size as well. </w:t>
+      </w:r>
+      <w:r>
+        <w:rPr>
+          <w:rFonts w:ascii="Times New Roman" w:hAnsi="Times New Roman" w:cs="Times New Roman"/>
+          <w:sz w:val="24"/>
+          <w:szCs w:val="24"/>
+        </w:rPr>
+        <w:t>The transformer ratio is chosen as N1/N2 = 2.</w:t>
+      </w:r>
+    </w:p>
+    <w:p>
+      <w:pPr>
+        <w:ind w:firstLine="360"/>
+        <w:rPr>
+          <w:rFonts w:ascii="Times New Roman" w:hAnsi="Times New Roman" w:cs="Times New Roman"/>
+          <w:sz w:val="24"/>
+          <w:szCs w:val="24"/>
+        </w:rPr>
+      </w:pPr>
+    </w:p>
+    <w:p>
+      <w:pPr>
+        <w:ind w:firstLine="360"/>
+        <w:rPr>
+          <w:rFonts w:ascii="Times New Roman" w:hAnsi="Times New Roman" w:cs="Times New Roman"/>
+          <w:sz w:val="24"/>
+          <w:szCs w:val="24"/>
+        </w:rPr>
+      </w:pPr>
+    </w:p>
+    <w:p>
+      <w:pPr>
+        <w:ind w:firstLine="360"/>
+        <w:rPr>
+          <w:rFonts w:ascii="Times New Roman" w:hAnsi="Times New Roman" w:cs="Times New Roman"/>
+          <w:sz w:val="24"/>
+          <w:szCs w:val="24"/>
+        </w:rPr>
+      </w:pPr>
+    </w:p>
+    <w:p>
+      <w:pPr>
+        <w:ind w:firstLine="360"/>
+        <w:rPr>
+          <w:rFonts w:ascii="Times New Roman" w:hAnsi="Times New Roman" w:cs="Times New Roman"/>
+          <w:sz w:val="24"/>
+          <w:szCs w:val="24"/>
+        </w:rPr>
+      </w:pPr>
+    </w:p>
+    <w:p>
+      <w:pPr>
+        <w:ind w:firstLine="360"/>
+        <w:jc w:val="center"/>
+        <w:rPr>
+          <w:rFonts w:ascii="Times New Roman" w:hAnsi="Times New Roman" w:cs="Times New Roman"/>
+          <w:sz w:val="24"/>
+          <w:szCs w:val="24"/>
+        </w:rPr>
+      </w:pPr>
+      <w:r>
+        <w:rPr>
+          <w:noProof/>
+        </w:rPr>
+        <w:lastRenderedPageBreak/>
+        <w:drawing>
+          <wp:inline distT="0" distB="0" distL="0" distR="0" wp14:anchorId="6A84C446" wp14:editId="141AF09D">
+            <wp:extent cx="5471327" cy="2703089"/>
+            <wp:effectExtent l="0" t="0" r="0" b="2540"/>
+            <wp:docPr id="1" name="Picture 1"/>
+            <wp:cNvGraphicFramePr>
+              <a:graphicFrameLocks xmlns:a="http://schemas.openxmlformats.org/drawingml/2006/main" noChangeAspect="1"/>
+            </wp:cNvGraphicFramePr>
+            <a:graphic xmlns:a="http://schemas.openxmlformats.org/drawingml/2006/main">
+              <a:graphicData uri="http://schemas.openxmlformats.org/drawingml/2006/picture">
+                <pic:pic xmlns:pic="http://schemas.openxmlformats.org/drawingml/2006/picture">
+                  <pic:nvPicPr>
+                    <pic:cNvPr id="1" name=""/>
+                    <pic:cNvPicPr/>
+                  </pic:nvPicPr>
+                  <pic:blipFill>
+                    <a:blip r:embed="rId6"/>
+                    <a:stretch>
+                      <a:fillRect/>
+                    </a:stretch>
+                  </pic:blipFill>
+                  <pic:spPr>
+                    <a:xfrm>
+                      <a:off x="0" y="0"/>
+                      <a:ext cx="5481976" cy="2708350"/>
+                    </a:xfrm>
+                    <a:prstGeom prst="rect">
+                      <a:avLst/>
+                    </a:prstGeom>
+                  </pic:spPr>
+                </pic:pic>
+              </a:graphicData>
+            </a:graphic>
+          </wp:inline>
+        </w:drawing>
+      </w:r>
+    </w:p>
+    <w:p>
+      <w:pPr>
+        <w:jc w:val="center"/>
+        <w:rPr>
+          <w:rFonts w:ascii="Times New Roman" w:hAnsi="Times New Roman" w:cs="Times New Roman"/>
+          <w:b/>
+          <w:sz w:val="20"/>
+          <w:szCs w:val="20"/>
+        </w:rPr>
+      </w:pPr>
+      <w:r>
+        <w:rPr>
+          <w:rFonts w:ascii="Times New Roman" w:hAnsi="Times New Roman" w:cs="Times New Roman"/>
+          <w:b/>
+          <w:sz w:val="20"/>
+          <w:szCs w:val="20"/>
+        </w:rPr>
+        <w:t>Figure 1: Output voltage waveform at the steady state</w:t>
+      </w:r>
+      <w:r>
+        <w:rPr>
+          <w:rFonts w:ascii="Times New Roman" w:hAnsi="Times New Roman" w:cs="Times New Roman"/>
+          <w:b/>
+          <w:sz w:val="20"/>
+          <w:szCs w:val="20"/>
+        </w:rPr>
+        <w:t>.</w:t>
+      </w:r>
+    </w:p>
+    <w:p>
+      <w:pPr>
+        <w:jc w:val="center"/>
+        <w:rPr>
+          <w:rFonts w:ascii="Times New Roman" w:hAnsi="Times New Roman" w:cs="Times New Roman"/>
+          <w:b/>
+          <w:sz w:val="20"/>
+          <w:szCs w:val="20"/>
+        </w:rPr>
+      </w:pPr>
+    </w:p>
+    <w:p>
+      <w:pPr>
+        <w:pStyle w:val="ListParagraph"/>
+        <w:numPr>
+          <w:ilvl w:val="0"/>
+          <w:numId w:val="2"/>
+        </w:numPr>
+        <w:tabs>
+          <w:tab w:val="left" w:pos="388"/>
+        </w:tabs>
+        <w:rPr>
+          <w:rFonts w:ascii="Times New Roman" w:hAnsi="Times New Roman" w:cs="Times New Roman"/>
+          <w:b/>
+          <w:sz w:val="24"/>
+          <w:szCs w:val="24"/>
+        </w:rPr>
+      </w:pPr>
+      <w:r>
+        <w:rPr>
+          <w:rFonts w:ascii="Times New Roman" w:hAnsi="Times New Roman" w:cs="Times New Roman"/>
+          <w:b/>
+          <w:sz w:val="24"/>
+          <w:szCs w:val="24"/>
+        </w:rPr>
+        <w:t>Transformer design</w:t>
+      </w:r>
+    </w:p>
+    <w:p>
+      <w:pPr>
+        <w:tabs>
+          <w:tab w:val="left" w:pos="388"/>
+        </w:tabs>
+        <w:rPr>
+          <w:rFonts w:ascii="Times New Roman" w:hAnsi="Times New Roman" w:cs="Times New Roman"/>
+          <w:sz w:val="24"/>
+          <w:szCs w:val="24"/>
+        </w:rPr>
+      </w:pPr>
+      <w:r>
+        <w:rPr>
+          <w:rFonts w:ascii="Times New Roman" w:hAnsi="Times New Roman" w:cs="Times New Roman"/>
+          <w:b/>
+          <w:sz w:val="20"/>
+          <w:szCs w:val="20"/>
+        </w:rPr>
+        <w:tab/>
+      </w:r>
+      <w:r>
+        <w:rPr>
+          <w:rFonts w:ascii="Times New Roman" w:hAnsi="Times New Roman" w:cs="Times New Roman"/>
+          <w:sz w:val="24"/>
+          <w:szCs w:val="24"/>
+        </w:rPr>
+        <w:t xml:space="preserve">In this part, and most of the parts, the calculation is done using MATLAB. You can reach to the related m file in our </w:t>
+      </w:r>
+      <w:proofErr w:type="spellStart"/>
+      <w:r>
+        <w:rPr>
+          <w:rFonts w:ascii="Times New Roman" w:hAnsi="Times New Roman" w:cs="Times New Roman"/>
+          <w:sz w:val="24"/>
+          <w:szCs w:val="24"/>
+        </w:rPr>
+        <w:t>Github</w:t>
+      </w:r>
+      <w:proofErr w:type="spellEnd"/>
+      <w:r>
+        <w:rPr>
+          <w:rFonts w:ascii="Times New Roman" w:hAnsi="Times New Roman" w:cs="Times New Roman"/>
+          <w:sz w:val="24"/>
+          <w:szCs w:val="24"/>
+        </w:rPr>
+        <w:t xml:space="preserve"> repository.</w:t>
+      </w:r>
+      <w:r>
+        <w:rPr>
+          <w:rFonts w:ascii="Times New Roman" w:hAnsi="Times New Roman" w:cs="Times New Roman"/>
+          <w:sz w:val="24"/>
+          <w:szCs w:val="24"/>
+        </w:rPr>
+        <w:t xml:space="preserve"> </w:t>
+      </w:r>
+    </w:p>
+    <w:p>
+      <w:pPr>
+        <w:tabs>
+          <w:tab w:val="left" w:pos="388"/>
+        </w:tabs>
+        <w:rPr>
+          <w:rFonts w:ascii="Times New Roman" w:hAnsi="Times New Roman" w:cs="Times New Roman"/>
+          <w:sz w:val="24"/>
+          <w:szCs w:val="24"/>
+        </w:rPr>
+      </w:pPr>
+      <w:r>
+        <w:rPr>
+          <w:rFonts w:ascii="Times New Roman" w:hAnsi="Times New Roman" w:cs="Times New Roman"/>
+          <w:sz w:val="24"/>
+          <w:szCs w:val="24"/>
+        </w:rPr>
+        <w:tab/>
+      </w:r>
+      <w:r>
+        <w:rPr>
+          <w:rFonts w:ascii="Times New Roman" w:hAnsi="Times New Roman" w:cs="Times New Roman"/>
+          <w:sz w:val="24"/>
+          <w:szCs w:val="24"/>
+        </w:rPr>
+        <w:t xml:space="preserve">Transformer is the key component in a </w:t>
+      </w:r>
+      <w:proofErr w:type="spellStart"/>
+      <w:r>
+        <w:rPr>
+          <w:rFonts w:ascii="Times New Roman" w:hAnsi="Times New Roman" w:cs="Times New Roman"/>
+          <w:sz w:val="24"/>
+          <w:szCs w:val="24"/>
+        </w:rPr>
+        <w:t>flyback</w:t>
+      </w:r>
+      <w:proofErr w:type="spellEnd"/>
+      <w:r>
+        <w:rPr>
+          <w:rFonts w:ascii="Times New Roman" w:hAnsi="Times New Roman" w:cs="Times New Roman"/>
+          <w:sz w:val="24"/>
+          <w:szCs w:val="24"/>
+        </w:rPr>
+        <w:t xml:space="preserve"> converter. It should </w:t>
+      </w:r>
+      <w:proofErr w:type="gramStart"/>
+      <w:r>
+        <w:rPr>
+          <w:rFonts w:ascii="Times New Roman" w:hAnsi="Times New Roman" w:cs="Times New Roman"/>
+          <w:sz w:val="24"/>
+          <w:szCs w:val="24"/>
+        </w:rPr>
+        <w:t>be capable of storing</w:t>
+      </w:r>
+      <w:proofErr w:type="gramEnd"/>
+      <w:r>
+        <w:rPr>
+          <w:rFonts w:ascii="Times New Roman" w:hAnsi="Times New Roman" w:cs="Times New Roman"/>
+          <w:sz w:val="24"/>
+          <w:szCs w:val="24"/>
+        </w:rPr>
+        <w:t xml:space="preserve"> and delivering enough energy to the output in a switching cycle. As the switching frequency increases </w:t>
+      </w:r>
+      <w:proofErr w:type="spellStart"/>
+      <w:r>
+        <w:rPr>
+          <w:rFonts w:ascii="Times New Roman" w:hAnsi="Times New Roman" w:cs="Times New Roman"/>
+          <w:sz w:val="24"/>
+          <w:szCs w:val="24"/>
+        </w:rPr>
+        <w:t>Lm</w:t>
+      </w:r>
+      <w:proofErr w:type="spellEnd"/>
+      <w:r>
+        <w:rPr>
+          <w:rFonts w:ascii="Times New Roman" w:hAnsi="Times New Roman" w:cs="Times New Roman"/>
+          <w:sz w:val="24"/>
+          <w:szCs w:val="24"/>
+        </w:rPr>
+        <w:t xml:space="preserve"> value can be reduced because </w:t>
+      </w:r>
+      <w:r>
+        <w:rPr>
+          <w:rFonts w:ascii="Times New Roman" w:hAnsi="Times New Roman" w:cs="Times New Roman"/>
+          <w:sz w:val="24"/>
+          <w:szCs w:val="24"/>
+        </w:rPr>
+        <w:t xml:space="preserve">the ripple current on the </w:t>
+      </w:r>
+      <w:proofErr w:type="spellStart"/>
+      <w:r>
+        <w:rPr>
+          <w:rFonts w:ascii="Times New Roman" w:hAnsi="Times New Roman" w:cs="Times New Roman"/>
+          <w:sz w:val="24"/>
+          <w:szCs w:val="24"/>
+        </w:rPr>
+        <w:t>Lm</w:t>
+      </w:r>
+      <w:proofErr w:type="spellEnd"/>
+      <w:r>
+        <w:rPr>
+          <w:rFonts w:ascii="Times New Roman" w:hAnsi="Times New Roman" w:cs="Times New Roman"/>
+          <w:sz w:val="24"/>
+          <w:szCs w:val="24"/>
+        </w:rPr>
+        <w:t xml:space="preserve"> is directly related to the switching frequency. Before starting to the transformer design, ripple of the current flowing through the </w:t>
+      </w:r>
+      <w:proofErr w:type="spellStart"/>
+      <w:r>
+        <w:rPr>
+          <w:rFonts w:ascii="Times New Roman" w:hAnsi="Times New Roman" w:cs="Times New Roman"/>
+          <w:sz w:val="24"/>
+          <w:szCs w:val="24"/>
+        </w:rPr>
+        <w:t>Lm</w:t>
+      </w:r>
+      <w:proofErr w:type="spellEnd"/>
+      <w:r>
+        <w:rPr>
+          <w:rFonts w:ascii="Times New Roman" w:hAnsi="Times New Roman" w:cs="Times New Roman"/>
+          <w:sz w:val="24"/>
+          <w:szCs w:val="24"/>
+        </w:rPr>
+        <w:t xml:space="preserve"> is assumed to have a ripple of 40%. Using this constraint following values are calculated. Moreover, duty cycle is chosen as 0.4, which is a reasonable duty ratio. </w:t>
+      </w:r>
+    </w:p>
+    <w:p>
+      <w:pPr>
+        <w:tabs>
+          <w:tab w:val="left" w:pos="388"/>
+        </w:tabs>
+        <w:rPr>
+          <w:rFonts w:ascii="Times New Roman" w:hAnsi="Times New Roman" w:cs="Times New Roman"/>
+          <w:sz w:val="24"/>
+          <w:szCs w:val="24"/>
+        </w:rPr>
+      </w:pPr>
+      <w:r>
+        <w:rPr>
+          <w:rFonts w:ascii="Times New Roman" w:hAnsi="Times New Roman" w:cs="Times New Roman"/>
+          <w:sz w:val="24"/>
+          <w:szCs w:val="24"/>
+        </w:rPr>
+        <w:tab/>
+        <w:t xml:space="preserve">Note that, as duty cycle gets too close to 0 or 1, operation of any converter is affected badly since the inductor is charged or discharged for a very short amount of time, proper operation may not be achievable. </w:t>
+      </w:r>
+    </w:p>
+    <w:p>
+      <w:pPr>
+        <w:tabs>
+          <w:tab w:val="left" w:pos="388"/>
+        </w:tabs>
+        <w:rPr>
+          <w:rFonts w:ascii="Times New Roman" w:eastAsiaTheme="minorEastAsia" w:hAnsi="Times New Roman" w:cs="Times New Roman"/>
+          <w:sz w:val="24"/>
+          <w:szCs w:val="24"/>
+        </w:rPr>
+      </w:pPr>
+      <w:r>
+        <w:rPr>
+          <w:rFonts w:ascii="Times New Roman" w:hAnsi="Times New Roman" w:cs="Times New Roman"/>
+          <w:sz w:val="24"/>
+          <w:szCs w:val="24"/>
+        </w:rPr>
+        <w:tab/>
+      </w:r>
+      <m:oMath>
+        <m:r>
+          <w:rPr>
+            <w:rFonts w:ascii="Cambria Math" w:hAnsi="Cambria Math" w:cs="Times New Roman"/>
+            <w:sz w:val="24"/>
+            <w:szCs w:val="24"/>
+          </w:rPr>
+          <m:t>Ripplepercent=0.4;</m:t>
+        </m:r>
+      </m:oMath>
+    </w:p>
+    <w:p>
+      <w:pPr>
+        <w:tabs>
+          <w:tab w:val="left" w:pos="388"/>
+        </w:tabs>
+        <w:rPr>
+          <w:rFonts w:ascii="Times New Roman" w:eastAsiaTheme="minorEastAsia" w:hAnsi="Times New Roman" w:cs="Times New Roman"/>
+          <w:sz w:val="24"/>
+          <w:szCs w:val="24"/>
+        </w:rPr>
+      </w:pPr>
+      <m:oMathPara>
+        <m:oMathParaPr>
+          <m:jc m:val="left"/>
+        </m:oMathParaPr>
+        <m:oMath>
+          <m:sSub>
+            <m:sSubPr>
+              <m:ctrlPr>
+                <w:rPr>
+                  <w:rFonts w:ascii="Cambria Math" w:eastAsiaTheme="minorEastAsia" w:hAnsi="Cambria Math" w:cs="Times New Roman"/>
+                  <w:i/>
+                  <w:sz w:val="24"/>
+                  <w:szCs w:val="24"/>
+                </w:rPr>
+              </m:ctrlPr>
+            </m:sSubPr>
+            <m:e>
+              <m:r>
+                <w:rPr>
+                  <w:rFonts w:ascii="Cambria Math" w:eastAsiaTheme="minorEastAsia" w:hAnsi="Cambria Math" w:cs="Times New Roman"/>
+                  <w:sz w:val="24"/>
+                  <w:szCs w:val="24"/>
+                </w:rPr>
+                <m:t>I</m:t>
+              </m:r>
+            </m:e>
+            <m:sub>
+              <m:r>
+                <w:rPr>
+                  <w:rFonts w:ascii="Cambria Math" w:eastAsiaTheme="minorEastAsia" w:hAnsi="Cambria Math" w:cs="Times New Roman"/>
+                  <w:sz w:val="24"/>
+                  <w:szCs w:val="24"/>
+                </w:rPr>
+                <m:t>Lmavg</m:t>
+              </m:r>
+            </m:sub>
+          </m:sSub>
+          <m:r>
+            <w:rPr>
+              <w:rFonts w:ascii="Cambria Math" w:eastAsiaTheme="minorEastAsia" w:hAnsi="Cambria Math" w:cs="Times New Roman"/>
+              <w:sz w:val="24"/>
+              <w:szCs w:val="24"/>
+            </w:rPr>
+            <m:t>=</m:t>
+          </m:r>
+          <m:f>
+            <m:fPr>
+              <m:ctrlPr>
+                <w:rPr>
+                  <w:rFonts w:ascii="Cambria Math" w:eastAsiaTheme="minorEastAsia" w:hAnsi="Cambria Math" w:cs="Times New Roman"/>
+                  <w:i/>
+                  <w:sz w:val="24"/>
+                  <w:szCs w:val="24"/>
+                </w:rPr>
+              </m:ctrlPr>
+            </m:fPr>
+            <m:num>
+              <m:sSup>
+                <m:sSupPr>
+                  <m:ctrlPr>
+                    <w:rPr>
+                      <w:rFonts w:ascii="Cambria Math" w:eastAsiaTheme="minorEastAsia" w:hAnsi="Cambria Math" w:cs="Times New Roman"/>
+                      <w:i/>
+                      <w:sz w:val="24"/>
+                      <w:szCs w:val="24"/>
+                    </w:rPr>
+                  </m:ctrlPr>
+                </m:sSupPr>
+                <m:e>
+                  <m:r>
+                    <w:rPr>
+                      <w:rFonts w:ascii="Cambria Math" w:eastAsiaTheme="minorEastAsia" w:hAnsi="Cambria Math" w:cs="Times New Roman"/>
+                      <w:sz w:val="24"/>
+                      <w:szCs w:val="24"/>
+                    </w:rPr>
+                    <m:t>Vo</m:t>
+                  </m:r>
+                </m:e>
+                <m:sup>
+                  <m:r>
+                    <w:rPr>
+                      <w:rFonts w:ascii="Cambria Math" w:eastAsiaTheme="minorEastAsia" w:hAnsi="Cambria Math" w:cs="Times New Roman"/>
+                      <w:sz w:val="24"/>
+                      <w:szCs w:val="24"/>
+                    </w:rPr>
+                    <m:t>2</m:t>
+                  </m:r>
+                </m:sup>
+              </m:sSup>
+            </m:num>
+            <m:den>
+              <m:r>
+                <w:rPr>
+                  <w:rFonts w:ascii="Cambria Math" w:eastAsiaTheme="minorEastAsia" w:hAnsi="Cambria Math" w:cs="Times New Roman"/>
+                  <w:sz w:val="24"/>
+                  <w:szCs w:val="24"/>
+                </w:rPr>
+                <m:t>Vs*D*Rload</m:t>
+              </m:r>
+            </m:den>
+          </m:f>
+          <m:r>
+            <w:rPr>
+              <w:rFonts w:ascii="Cambria Math" w:eastAsiaTheme="minorEastAsia" w:hAnsi="Cambria Math" w:cs="Times New Roman"/>
+              <w:sz w:val="24"/>
+              <w:szCs w:val="24"/>
+            </w:rPr>
+            <m:t>=8.33A</m:t>
+          </m:r>
+        </m:oMath>
+      </m:oMathPara>
+    </w:p>
+    <w:p>
+      <w:pPr>
+        <w:rPr>
+          <w:rFonts w:ascii="Times New Roman" w:hAnsi="Times New Roman" w:cs="Times New Roman"/>
+          <w:b/>
+          <w:sz w:val="20"/>
+          <w:szCs w:val="20"/>
+        </w:rPr>
+      </w:pPr>
+    </w:p>
+    <w:p>
+      <w:pPr>
+        <w:tabs>
+          <w:tab w:val="left" w:pos="388"/>
+        </w:tabs>
+        <w:rPr>
+          <w:rFonts w:ascii="Times New Roman" w:eastAsiaTheme="minorEastAsia" w:hAnsi="Times New Roman" w:cs="Times New Roman"/>
+          <w:sz w:val="24"/>
+          <w:szCs w:val="24"/>
+        </w:rPr>
+      </w:pPr>
+      <m:oMathPara>
+        <m:oMathParaPr>
+          <m:jc m:val="left"/>
+        </m:oMathParaPr>
+        <m:oMath>
+          <m:sSub>
+            <m:sSubPr>
+              <m:ctrlPr>
+                <w:rPr>
+                  <w:rFonts w:ascii="Cambria Math" w:eastAsiaTheme="minorEastAsia" w:hAnsi="Cambria Math" w:cs="Times New Roman"/>
+                  <w:i/>
+                  <w:sz w:val="24"/>
+                  <w:szCs w:val="24"/>
+                </w:rPr>
+              </m:ctrlPr>
+            </m:sSubPr>
+            <m:e>
+              <m:r>
+                <w:rPr>
+                  <w:rFonts w:ascii="Cambria Math" w:eastAsiaTheme="minorEastAsia" w:hAnsi="Cambria Math" w:cs="Times New Roman"/>
+                  <w:sz w:val="24"/>
+                  <w:szCs w:val="24"/>
+                </w:rPr>
+                <m:t>I</m:t>
+              </m:r>
+            </m:e>
+            <m:sub>
+              <m:r>
+                <w:rPr>
+                  <w:rFonts w:ascii="Cambria Math" w:eastAsiaTheme="minorEastAsia" w:hAnsi="Cambria Math" w:cs="Times New Roman"/>
+                  <w:sz w:val="24"/>
+                  <w:szCs w:val="24"/>
+                </w:rPr>
+                <m:t>Lm</m:t>
+              </m:r>
+              <m:r>
+                <w:rPr>
+                  <w:rFonts w:ascii="Cambria Math" w:eastAsiaTheme="minorEastAsia" w:hAnsi="Cambria Math" w:cs="Times New Roman"/>
+                  <w:sz w:val="24"/>
+                  <w:szCs w:val="24"/>
+                </w:rPr>
+                <m:t>max</m:t>
+              </m:r>
+            </m:sub>
+          </m:sSub>
+          <m:r>
+            <w:rPr>
+              <w:rFonts w:ascii="Cambria Math" w:eastAsiaTheme="minorEastAsia" w:hAnsi="Cambria Math" w:cs="Times New Roman"/>
+              <w:sz w:val="24"/>
+              <w:szCs w:val="24"/>
+            </w:rPr>
+            <m:t>=</m:t>
+          </m:r>
+          <m:sSub>
+            <m:sSubPr>
+              <m:ctrlPr>
+                <w:rPr>
+                  <w:rFonts w:ascii="Cambria Math" w:eastAsiaTheme="minorEastAsia" w:hAnsi="Cambria Math" w:cs="Times New Roman"/>
+                  <w:i/>
+                  <w:sz w:val="24"/>
+                  <w:szCs w:val="24"/>
+                </w:rPr>
+              </m:ctrlPr>
+            </m:sSubPr>
+            <m:e>
+              <m:r>
+                <w:rPr>
+                  <w:rFonts w:ascii="Cambria Math" w:eastAsiaTheme="minorEastAsia" w:hAnsi="Cambria Math" w:cs="Times New Roman"/>
+                  <w:sz w:val="24"/>
+                  <w:szCs w:val="24"/>
+                </w:rPr>
+                <m:t>I</m:t>
+              </m:r>
+            </m:e>
+            <m:sub>
+              <m:r>
+                <w:rPr>
+                  <w:rFonts w:ascii="Cambria Math" w:eastAsiaTheme="minorEastAsia" w:hAnsi="Cambria Math" w:cs="Times New Roman"/>
+                  <w:sz w:val="24"/>
+                  <w:szCs w:val="24"/>
+                </w:rPr>
+                <m:t>Lmavg</m:t>
+              </m:r>
+            </m:sub>
+          </m:sSub>
+          <m:r>
+            <w:rPr>
+              <w:rFonts w:ascii="Cambria Math" w:eastAsiaTheme="minorEastAsia" w:hAnsi="Cambria Math" w:cs="Times New Roman"/>
+              <w:sz w:val="24"/>
+              <w:szCs w:val="24"/>
+            </w:rPr>
+            <m:t xml:space="preserve">+ </m:t>
+          </m:r>
+          <m:sSub>
+            <m:sSubPr>
+              <m:ctrlPr>
+                <w:rPr>
+                  <w:rFonts w:ascii="Cambria Math" w:eastAsiaTheme="minorEastAsia" w:hAnsi="Cambria Math" w:cs="Times New Roman"/>
+                  <w:i/>
+                  <w:sz w:val="24"/>
+                  <w:szCs w:val="24"/>
+                </w:rPr>
+              </m:ctrlPr>
+            </m:sSubPr>
+            <m:e>
+              <m:r>
+                <w:rPr>
+                  <w:rFonts w:ascii="Cambria Math" w:eastAsiaTheme="minorEastAsia" w:hAnsi="Cambria Math" w:cs="Times New Roman"/>
+                  <w:sz w:val="24"/>
+                  <w:szCs w:val="24"/>
+                </w:rPr>
+                <m:t>I</m:t>
+              </m:r>
+            </m:e>
+            <m:sub>
+              <m:r>
+                <w:rPr>
+                  <w:rFonts w:ascii="Cambria Math" w:eastAsiaTheme="minorEastAsia" w:hAnsi="Cambria Math" w:cs="Times New Roman"/>
+                  <w:sz w:val="24"/>
+                  <w:szCs w:val="24"/>
+                </w:rPr>
+                <m:t>Lmavg</m:t>
+              </m:r>
+            </m:sub>
+          </m:sSub>
+          <m:r>
+            <w:rPr>
+              <w:rFonts w:ascii="Cambria Math" w:eastAsiaTheme="minorEastAsia" w:hAnsi="Cambria Math" w:cs="Times New Roman"/>
+              <w:sz w:val="24"/>
+              <w:szCs w:val="24"/>
+            </w:rPr>
+            <m:t>*</m:t>
+          </m:r>
+          <m:f>
+            <m:fPr>
+              <m:ctrlPr>
+                <w:rPr>
+                  <w:rFonts w:ascii="Cambria Math" w:eastAsiaTheme="minorEastAsia" w:hAnsi="Cambria Math" w:cs="Times New Roman"/>
+                  <w:i/>
+                  <w:sz w:val="24"/>
+                  <w:szCs w:val="24"/>
+                </w:rPr>
+              </m:ctrlPr>
+            </m:fPr>
+            <m:num>
+              <m:r>
+                <w:rPr>
+                  <w:rFonts w:ascii="Cambria Math" w:eastAsiaTheme="minorEastAsia" w:hAnsi="Cambria Math" w:cs="Times New Roman"/>
+                  <w:sz w:val="24"/>
+                  <w:szCs w:val="24"/>
+                </w:rPr>
+                <m:t>Ripplepercent</m:t>
+              </m:r>
+            </m:num>
+            <m:den>
+              <m:r>
+                <w:rPr>
+                  <w:rFonts w:ascii="Cambria Math" w:eastAsiaTheme="minorEastAsia" w:hAnsi="Cambria Math" w:cs="Times New Roman"/>
+                  <w:sz w:val="24"/>
+                  <w:szCs w:val="24"/>
+                </w:rPr>
+                <m:t>2</m:t>
+              </m:r>
+            </m:den>
+          </m:f>
+          <m:r>
+            <w:rPr>
+              <w:rFonts w:ascii="Cambria Math" w:eastAsiaTheme="minorEastAsia" w:hAnsi="Cambria Math" w:cs="Times New Roman"/>
+              <w:sz w:val="24"/>
+              <w:szCs w:val="24"/>
+            </w:rPr>
+            <m:t>=10A</m:t>
+          </m:r>
+        </m:oMath>
+      </m:oMathPara>
+    </w:p>
+    <w:p>
+      <w:pPr>
+        <w:tabs>
+          <w:tab w:val="left" w:pos="388"/>
+        </w:tabs>
+        <w:rPr>
+          <w:rFonts w:ascii="Times New Roman" w:eastAsiaTheme="minorEastAsia" w:hAnsi="Times New Roman" w:cs="Times New Roman"/>
+          <w:sz w:val="24"/>
+          <w:szCs w:val="24"/>
+        </w:rPr>
+      </w:pPr>
+      <m:oMathPara>
+        <m:oMathParaPr>
+          <m:jc m:val="left"/>
+        </m:oMathParaPr>
+        <m:oMath>
+          <m:sSub>
+            <m:sSubPr>
+              <m:ctrlPr>
+                <w:rPr>
+                  <w:rFonts w:ascii="Cambria Math" w:eastAsiaTheme="minorEastAsia" w:hAnsi="Cambria Math" w:cs="Times New Roman"/>
+                  <w:i/>
+                  <w:sz w:val="24"/>
+                  <w:szCs w:val="24"/>
+                </w:rPr>
+              </m:ctrlPr>
+            </m:sSubPr>
+            <m:e>
+              <m:r>
+                <w:rPr>
+                  <w:rFonts w:ascii="Cambria Math" w:eastAsiaTheme="minorEastAsia" w:hAnsi="Cambria Math" w:cs="Times New Roman"/>
+                  <w:sz w:val="24"/>
+                  <w:szCs w:val="24"/>
+                </w:rPr>
+                <m:t>I</m:t>
+              </m:r>
+            </m:e>
+            <m:sub>
+              <m:r>
+                <w:rPr>
+                  <w:rFonts w:ascii="Cambria Math" w:eastAsiaTheme="minorEastAsia" w:hAnsi="Cambria Math" w:cs="Times New Roman"/>
+                  <w:sz w:val="24"/>
+                  <w:szCs w:val="24"/>
+                </w:rPr>
+                <m:t>Lmm</m:t>
+              </m:r>
+              <m:r>
+                <w:rPr>
+                  <w:rFonts w:ascii="Cambria Math" w:eastAsiaTheme="minorEastAsia" w:hAnsi="Cambria Math" w:cs="Times New Roman"/>
+                  <w:sz w:val="24"/>
+                  <w:szCs w:val="24"/>
+                </w:rPr>
+                <m:t>in</m:t>
+              </m:r>
+            </m:sub>
+          </m:sSub>
+          <m:r>
+            <w:rPr>
+              <w:rFonts w:ascii="Cambria Math" w:eastAsiaTheme="minorEastAsia" w:hAnsi="Cambria Math" w:cs="Times New Roman"/>
+              <w:sz w:val="24"/>
+              <w:szCs w:val="24"/>
+            </w:rPr>
+            <m:t>=</m:t>
+          </m:r>
+          <m:sSub>
+            <m:sSubPr>
+              <m:ctrlPr>
+                <w:rPr>
+                  <w:rFonts w:ascii="Cambria Math" w:eastAsiaTheme="minorEastAsia" w:hAnsi="Cambria Math" w:cs="Times New Roman"/>
+                  <w:i/>
+                  <w:sz w:val="24"/>
+                  <w:szCs w:val="24"/>
+                </w:rPr>
+              </m:ctrlPr>
+            </m:sSubPr>
+            <m:e>
+              <m:r>
+                <w:rPr>
+                  <w:rFonts w:ascii="Cambria Math" w:eastAsiaTheme="minorEastAsia" w:hAnsi="Cambria Math" w:cs="Times New Roman"/>
+                  <w:sz w:val="24"/>
+                  <w:szCs w:val="24"/>
+                </w:rPr>
+                <m:t>I</m:t>
+              </m:r>
+            </m:e>
+            <m:sub>
+              <m:r>
+                <w:rPr>
+                  <w:rFonts w:ascii="Cambria Math" w:eastAsiaTheme="minorEastAsia" w:hAnsi="Cambria Math" w:cs="Times New Roman"/>
+                  <w:sz w:val="24"/>
+                  <w:szCs w:val="24"/>
+                </w:rPr>
+                <m:t>Lmavg</m:t>
+              </m:r>
+            </m:sub>
+          </m:sSub>
+          <m:r>
+            <w:rPr>
+              <w:rFonts w:ascii="Cambria Math" w:eastAsiaTheme="minorEastAsia" w:hAnsi="Cambria Math" w:cs="Times New Roman"/>
+              <w:sz w:val="24"/>
+              <w:szCs w:val="24"/>
+            </w:rPr>
+            <m:t>-</m:t>
+          </m:r>
+          <m:r>
+            <w:rPr>
+              <w:rFonts w:ascii="Cambria Math" w:eastAsiaTheme="minorEastAsia" w:hAnsi="Cambria Math" w:cs="Times New Roman"/>
+              <w:sz w:val="24"/>
+              <w:szCs w:val="24"/>
+            </w:rPr>
+            <m:t xml:space="preserve"> </m:t>
+          </m:r>
+          <m:sSub>
+            <m:sSubPr>
+              <m:ctrlPr>
+                <w:rPr>
+                  <w:rFonts w:ascii="Cambria Math" w:eastAsiaTheme="minorEastAsia" w:hAnsi="Cambria Math" w:cs="Times New Roman"/>
+                  <w:i/>
+                  <w:sz w:val="24"/>
+                  <w:szCs w:val="24"/>
+                </w:rPr>
+              </m:ctrlPr>
+            </m:sSubPr>
+            <m:e>
+              <m:r>
+                <w:rPr>
+                  <w:rFonts w:ascii="Cambria Math" w:eastAsiaTheme="minorEastAsia" w:hAnsi="Cambria Math" w:cs="Times New Roman"/>
+                  <w:sz w:val="24"/>
+                  <w:szCs w:val="24"/>
+                </w:rPr>
+                <m:t>I</m:t>
+              </m:r>
+            </m:e>
+            <m:sub>
+              <m:r>
+                <w:rPr>
+                  <w:rFonts w:ascii="Cambria Math" w:eastAsiaTheme="minorEastAsia" w:hAnsi="Cambria Math" w:cs="Times New Roman"/>
+                  <w:sz w:val="24"/>
+                  <w:szCs w:val="24"/>
+                </w:rPr>
+                <m:t>Lmavg</m:t>
+              </m:r>
+            </m:sub>
+          </m:sSub>
+          <m:r>
+            <w:rPr>
+              <w:rFonts w:ascii="Cambria Math" w:eastAsiaTheme="minorEastAsia" w:hAnsi="Cambria Math" w:cs="Times New Roman"/>
+              <w:sz w:val="24"/>
+              <w:szCs w:val="24"/>
+            </w:rPr>
+            <m:t>*</m:t>
+          </m:r>
+          <m:f>
+            <m:fPr>
+              <m:ctrlPr>
+                <w:rPr>
+                  <w:rFonts w:ascii="Cambria Math" w:eastAsiaTheme="minorEastAsia" w:hAnsi="Cambria Math" w:cs="Times New Roman"/>
+                  <w:i/>
+                  <w:sz w:val="24"/>
+                  <w:szCs w:val="24"/>
+                </w:rPr>
+              </m:ctrlPr>
+            </m:fPr>
+            <m:num>
+              <m:r>
+                <w:rPr>
+                  <w:rFonts w:ascii="Cambria Math" w:eastAsiaTheme="minorEastAsia" w:hAnsi="Cambria Math" w:cs="Times New Roman"/>
+                  <w:sz w:val="24"/>
+                  <w:szCs w:val="24"/>
+                </w:rPr>
+                <m:t>Ripplepercent</m:t>
+              </m:r>
+            </m:num>
+            <m:den>
+              <m:r>
+                <w:rPr>
+                  <w:rFonts w:ascii="Cambria Math" w:eastAsiaTheme="minorEastAsia" w:hAnsi="Cambria Math" w:cs="Times New Roman"/>
+                  <w:sz w:val="24"/>
+                  <w:szCs w:val="24"/>
+                </w:rPr>
+                <m:t>2</m:t>
+              </m:r>
+            </m:den>
+          </m:f>
+          <m:r>
+            <w:rPr>
+              <w:rFonts w:ascii="Cambria Math" w:eastAsiaTheme="minorEastAsia" w:hAnsi="Cambria Math" w:cs="Times New Roman"/>
+              <w:sz w:val="24"/>
+              <w:szCs w:val="24"/>
+            </w:rPr>
+            <m:t>=</m:t>
+          </m:r>
+          <m:r>
+            <w:rPr>
+              <w:rFonts w:ascii="Cambria Math" w:eastAsiaTheme="minorEastAsia" w:hAnsi="Cambria Math" w:cs="Times New Roman"/>
+              <w:sz w:val="24"/>
+              <w:szCs w:val="24"/>
+            </w:rPr>
+            <m:t>6.67A</m:t>
+          </m:r>
+        </m:oMath>
+      </m:oMathPara>
+    </w:p>
+    <w:p>
+      <w:pPr>
+        <w:tabs>
+          <w:tab w:val="left" w:pos="388"/>
+        </w:tabs>
+        <w:rPr>
+          <w:rFonts w:ascii="Times New Roman" w:eastAsiaTheme="minorEastAsia" w:hAnsi="Times New Roman" w:cs="Times New Roman"/>
+          <w:sz w:val="24"/>
+          <w:szCs w:val="24"/>
+        </w:rPr>
+      </w:pPr>
+      <m:oMathPara>
+        <m:oMathParaPr>
+          <m:jc m:val="left"/>
+        </m:oMathParaPr>
+        <m:oMath>
+          <m:sSub>
+            <m:sSubPr>
+              <m:ctrlPr>
+                <w:rPr>
+                  <w:rFonts w:ascii="Cambria Math" w:eastAsiaTheme="minorEastAsia" w:hAnsi="Cambria Math" w:cs="Times New Roman"/>
+                  <w:i/>
+                  <w:sz w:val="24"/>
+                  <w:szCs w:val="24"/>
+                </w:rPr>
+              </m:ctrlPr>
+            </m:sSubPr>
+            <m:e>
+              <m:r>
+                <w:rPr>
+                  <w:rFonts w:ascii="Cambria Math" w:eastAsiaTheme="minorEastAsia" w:hAnsi="Cambria Math" w:cs="Times New Roman"/>
+                  <w:sz w:val="24"/>
+                  <w:szCs w:val="24"/>
+                </w:rPr>
+                <m:t>L</m:t>
+              </m:r>
+            </m:e>
+            <m:sub>
+              <m:r>
+                <w:rPr>
+                  <w:rFonts w:ascii="Cambria Math" w:eastAsiaTheme="minorEastAsia" w:hAnsi="Cambria Math" w:cs="Times New Roman"/>
+                  <w:sz w:val="24"/>
+                  <w:szCs w:val="24"/>
+                </w:rPr>
+                <m:t>m</m:t>
+              </m:r>
+            </m:sub>
+          </m:sSub>
+          <m:r>
+            <w:rPr>
+              <w:rFonts w:ascii="Cambria Math" w:eastAsiaTheme="minorEastAsia" w:hAnsi="Cambria Math" w:cs="Times New Roman"/>
+              <w:sz w:val="24"/>
+              <w:szCs w:val="24"/>
+            </w:rPr>
+            <m:t>=</m:t>
+          </m:r>
+          <m:f>
+            <m:fPr>
+              <m:ctrlPr>
+                <w:rPr>
+                  <w:rFonts w:ascii="Cambria Math" w:eastAsiaTheme="minorEastAsia" w:hAnsi="Cambria Math" w:cs="Times New Roman"/>
+                  <w:i/>
+                  <w:sz w:val="24"/>
+                  <w:szCs w:val="24"/>
+                </w:rPr>
+              </m:ctrlPr>
+            </m:fPr>
+            <m:num>
+              <m:sSub>
+                <m:sSubPr>
+                  <m:ctrlPr>
+                    <w:rPr>
+                      <w:rFonts w:ascii="Cambria Math" w:eastAsiaTheme="minorEastAsia" w:hAnsi="Cambria Math" w:cs="Times New Roman"/>
+                      <w:i/>
+                      <w:sz w:val="24"/>
+                      <w:szCs w:val="24"/>
+                    </w:rPr>
+                  </m:ctrlPr>
+                </m:sSubPr>
+                <m:e>
+                  <m:r>
+                    <w:rPr>
+                      <w:rFonts w:ascii="Cambria Math" w:eastAsiaTheme="minorEastAsia" w:hAnsi="Cambria Math" w:cs="Times New Roman"/>
+                      <w:sz w:val="24"/>
+                      <w:szCs w:val="24"/>
+                    </w:rPr>
+                    <m:t>V</m:t>
+                  </m:r>
+                </m:e>
+                <m:sub>
+                  <m:r>
+                    <w:rPr>
+                      <w:rFonts w:ascii="Cambria Math" w:eastAsiaTheme="minorEastAsia" w:hAnsi="Cambria Math" w:cs="Times New Roman"/>
+                      <w:sz w:val="24"/>
+                      <w:szCs w:val="24"/>
+                    </w:rPr>
+                    <m:t>s</m:t>
+                  </m:r>
+                </m:sub>
+              </m:sSub>
+              <m:r>
+                <w:rPr>
+                  <w:rFonts w:ascii="Cambria Math" w:eastAsiaTheme="minorEastAsia" w:hAnsi="Cambria Math" w:cs="Times New Roman"/>
+                  <w:sz w:val="24"/>
+                  <w:szCs w:val="24"/>
+                </w:rPr>
+                <m:t>*D</m:t>
+              </m:r>
+            </m:num>
+            <m:den>
+              <m:sSub>
+                <m:sSubPr>
+                  <m:ctrlPr>
+                    <w:rPr>
+                      <w:rFonts w:ascii="Cambria Math" w:eastAsiaTheme="minorEastAsia" w:hAnsi="Cambria Math" w:cs="Times New Roman"/>
+                      <w:i/>
+                      <w:sz w:val="24"/>
+                      <w:szCs w:val="24"/>
+                    </w:rPr>
+                  </m:ctrlPr>
+                </m:sSubPr>
+                <m:e>
+                  <m:r>
+                    <w:rPr>
+                      <w:rFonts w:ascii="Cambria Math" w:eastAsiaTheme="minorEastAsia" w:hAnsi="Cambria Math" w:cs="Times New Roman"/>
+                      <w:sz w:val="24"/>
+                      <w:szCs w:val="24"/>
+                    </w:rPr>
+                    <m:t>ΔI</m:t>
+                  </m:r>
+                </m:e>
+                <m:sub>
+                  <m:r>
+                    <w:rPr>
+                      <w:rFonts w:ascii="Cambria Math" w:eastAsiaTheme="minorEastAsia" w:hAnsi="Cambria Math" w:cs="Times New Roman"/>
+                      <w:sz w:val="24"/>
+                      <w:szCs w:val="24"/>
+                    </w:rPr>
+                    <m:t>Lm</m:t>
+                  </m:r>
+                </m:sub>
+              </m:sSub>
+              <m:r>
+                <w:rPr>
+                  <w:rFonts w:ascii="Cambria Math" w:eastAsiaTheme="minorEastAsia" w:hAnsi="Cambria Math" w:cs="Times New Roman"/>
+                  <w:sz w:val="24"/>
+                  <w:szCs w:val="24"/>
+                </w:rPr>
+                <m:t>*fsw</m:t>
+              </m:r>
+            </m:den>
+          </m:f>
+          <m:r>
+            <w:rPr>
+              <w:rFonts w:ascii="Cambria Math" w:eastAsiaTheme="minorEastAsia" w:hAnsi="Cambria Math" w:cs="Times New Roman"/>
+              <w:sz w:val="24"/>
+              <w:szCs w:val="24"/>
+            </w:rPr>
+            <m:t>=288µH</m:t>
+          </m:r>
+        </m:oMath>
+      </m:oMathPara>
+    </w:p>
+    <w:p>
+      <w:pPr>
+        <w:tabs>
+          <w:tab w:val="left" w:pos="388"/>
+        </w:tabs>
+        <w:rPr>
+          <w:rFonts w:ascii="Times New Roman" w:eastAsiaTheme="minorEastAsia" w:hAnsi="Times New Roman" w:cs="Times New Roman"/>
+          <w:sz w:val="24"/>
+          <w:szCs w:val="24"/>
+        </w:rPr>
+      </w:pPr>
+    </w:p>
+    <w:p>
+      <w:pPr>
+        <w:tabs>
+          <w:tab w:val="left" w:pos="388"/>
+        </w:tabs>
+        <w:rPr>
+          <w:rFonts w:ascii="Times New Roman" w:eastAsiaTheme="minorEastAsia" w:hAnsi="Times New Roman" w:cs="Times New Roman"/>
+          <w:sz w:val="24"/>
+          <w:szCs w:val="24"/>
+        </w:rPr>
+      </w:pPr>
+      <w:r>
+        <w:rPr>
+          <w:rFonts w:ascii="Times New Roman" w:eastAsiaTheme="minorEastAsia" w:hAnsi="Times New Roman" w:cs="Times New Roman"/>
+          <w:sz w:val="24"/>
+          <w:szCs w:val="24"/>
+        </w:rPr>
+        <w:tab/>
+        <w:t>To achieve 288µH, a core with a high A</w:t>
+      </w:r>
+      <w:r>
+        <w:rPr>
+          <w:rFonts w:ascii="Times New Roman" w:eastAsiaTheme="minorEastAsia" w:hAnsi="Times New Roman" w:cs="Times New Roman"/>
+          <w:sz w:val="24"/>
+          <w:szCs w:val="24"/>
+          <w:vertAlign w:val="subscript"/>
+        </w:rPr>
+        <w:t>L</w:t>
+      </w:r>
+      <w:r>
+        <w:rPr>
+          <w:rFonts w:ascii="Times New Roman" w:eastAsiaTheme="minorEastAsia" w:hAnsi="Times New Roman" w:cs="Times New Roman"/>
+          <w:sz w:val="24"/>
+          <w:szCs w:val="24"/>
+        </w:rPr>
+        <w:t xml:space="preserve"> value should be chosen. Core should be gapped </w:t>
+      </w:r>
+      <w:proofErr w:type="gramStart"/>
+      <w:r>
+        <w:rPr>
+          <w:rFonts w:ascii="Times New Roman" w:eastAsiaTheme="minorEastAsia" w:hAnsi="Times New Roman" w:cs="Times New Roman"/>
+          <w:sz w:val="24"/>
+          <w:szCs w:val="24"/>
+        </w:rPr>
+        <w:t>in order to</w:t>
+      </w:r>
+      <w:proofErr w:type="gramEnd"/>
+      <w:r>
+        <w:rPr>
+          <w:rFonts w:ascii="Times New Roman" w:eastAsiaTheme="minorEastAsia" w:hAnsi="Times New Roman" w:cs="Times New Roman"/>
+          <w:sz w:val="24"/>
+          <w:szCs w:val="24"/>
+        </w:rPr>
+        <w:t xml:space="preserve"> store more energy.</w:t>
+      </w:r>
+      <w:r>
+        <w:rPr>
+          <w:rFonts w:ascii="Times New Roman" w:eastAsiaTheme="minorEastAsia" w:hAnsi="Times New Roman" w:cs="Times New Roman"/>
+          <w:sz w:val="24"/>
+          <w:szCs w:val="24"/>
+        </w:rPr>
+        <w:t xml:space="preserve"> To achieve the given specifications, we have chosen the core with the chosen specifications. T</w:t>
+      </w:r>
+      <w:r>
+        <w:rPr>
+          <w:rFonts w:ascii="Times New Roman" w:eastAsiaTheme="minorEastAsia" w:hAnsi="Times New Roman" w:cs="Times New Roman"/>
+          <w:sz w:val="24"/>
+          <w:szCs w:val="24"/>
+        </w:rPr>
+        <w:t>o</w:t>
+      </w:r>
+      <w:r>
+        <w:rPr>
+          <w:rFonts w:ascii="Times New Roman" w:eastAsiaTheme="minorEastAsia" w:hAnsi="Times New Roman" w:cs="Times New Roman"/>
+          <w:sz w:val="24"/>
+          <w:szCs w:val="24"/>
+        </w:rPr>
+        <w:t xml:space="preserve"> reach to the datasheet, you can click </w:t>
+      </w:r>
+      <w:hyperlink r:id="rId7" w:history="1">
+        <w:r>
+          <w:rPr>
+            <w:rStyle w:val="Hyperlink"/>
+            <w:rFonts w:ascii="Times New Roman" w:eastAsiaTheme="minorEastAsia" w:hAnsi="Times New Roman" w:cs="Times New Roman"/>
+            <w:sz w:val="24"/>
+            <w:szCs w:val="24"/>
+          </w:rPr>
+          <w:t>here</w:t>
+        </w:r>
+      </w:hyperlink>
+      <w:r>
+        <w:rPr>
+          <w:rFonts w:ascii="Times New Roman" w:eastAsiaTheme="minorEastAsia" w:hAnsi="Times New Roman" w:cs="Times New Roman"/>
+          <w:sz w:val="24"/>
+          <w:szCs w:val="24"/>
+        </w:rPr>
+        <w:t xml:space="preserve">. </w:t>
+      </w:r>
+    </w:p>
+    <w:p>
+      <w:pPr>
+        <w:tabs>
+          <w:tab w:val="left" w:pos="388"/>
+        </w:tabs>
+        <w:rPr>
+          <w:rFonts w:ascii="Times New Roman" w:eastAsiaTheme="minorEastAsia" w:hAnsi="Times New Roman" w:cs="Times New Roman"/>
+          <w:sz w:val="24"/>
+          <w:szCs w:val="24"/>
+        </w:rPr>
+      </w:pPr>
+    </w:p>
+    <w:p>
+      <w:pPr>
+        <w:jc w:val="center"/>
+        <w:rPr>
+          <w:rFonts w:ascii="Times New Roman" w:hAnsi="Times New Roman" w:cs="Times New Roman"/>
+          <w:b/>
+          <w:sz w:val="20"/>
+          <w:szCs w:val="20"/>
+        </w:rPr>
+      </w:pPr>
+      <w:r>
+        <w:rPr>
+          <w:rFonts w:ascii="Times New Roman" w:hAnsi="Times New Roman" w:cs="Times New Roman"/>
+          <w:b/>
+          <w:sz w:val="20"/>
+          <w:szCs w:val="20"/>
+        </w:rPr>
+        <w:t xml:space="preserve">Table </w:t>
+      </w:r>
+      <w:r>
+        <w:rPr>
+          <w:rFonts w:ascii="Times New Roman" w:hAnsi="Times New Roman" w:cs="Times New Roman"/>
+          <w:b/>
+          <w:sz w:val="20"/>
+          <w:szCs w:val="20"/>
+        </w:rPr>
+        <w:t>2: Specifications of the transformer core</w:t>
+      </w:r>
+    </w:p>
+    <w:tbl>
+      <w:tblPr>
+        <w:tblStyle w:val="TableGrid"/>
+        <w:tblW w:w="0" w:type="auto"/>
+        <w:jc w:val="center"/>
+        <w:tblLook w:val="04A0" w:firstRow="1" w:lastRow="0" w:firstColumn="1" w:lastColumn="0" w:noHBand="0" w:noVBand="1"/>
+      </w:tblPr>
+      <w:tblGrid>
+        <w:gridCol w:w="2277"/>
+        <w:gridCol w:w="2277"/>
+      </w:tblGrid>
+      <w:tr>
+        <w:trPr>
+          <w:trHeight w:val="418"/>
+          <w:jc w:val="center"/>
+        </w:trPr>
+        <w:tc>
+          <w:tcPr>
+            <w:tcW w:w="2277" w:type="dxa"/>
+          </w:tcPr>
+          <w:p>
+            <w:pPr>
+              <w:rPr>
+                <w:rFonts w:ascii="Times New Roman" w:hAnsi="Times New Roman" w:cs="Times New Roman"/>
+                <w:sz w:val="24"/>
+                <w:szCs w:val="24"/>
+              </w:rPr>
+            </w:pPr>
+            <w:r>
+              <w:rPr>
+                <w:rFonts w:ascii="Times New Roman" w:hAnsi="Times New Roman" w:cs="Times New Roman"/>
+                <w:sz w:val="24"/>
+                <w:szCs w:val="24"/>
+              </w:rPr>
+              <w:t>Flux Density</w:t>
+            </w:r>
+          </w:p>
+        </w:tc>
+        <w:tc>
+          <w:tcPr>
+            <w:tcW w:w="2277" w:type="dxa"/>
+          </w:tcPr>
+          <w:p>
+            <w:pPr>
+              <w:rPr>
+                <w:rFonts w:ascii="Times New Roman" w:hAnsi="Times New Roman" w:cs="Times New Roman"/>
+                <w:sz w:val="24"/>
+                <w:szCs w:val="24"/>
+              </w:rPr>
+            </w:pPr>
+            <w:r>
+              <w:rPr>
+                <w:rFonts w:ascii="Times New Roman" w:hAnsi="Times New Roman" w:cs="Times New Roman"/>
+                <w:sz w:val="24"/>
+                <w:szCs w:val="24"/>
+              </w:rPr>
+              <w:t>0.49T</w:t>
+            </w:r>
+          </w:p>
+        </w:tc>
+      </w:tr>
+      <w:tr>
+        <w:trPr>
+          <w:trHeight w:val="418"/>
+          <w:jc w:val="center"/>
+        </w:trPr>
+        <w:tc>
+          <w:tcPr>
+            <w:tcW w:w="2277" w:type="dxa"/>
+          </w:tcPr>
+          <w:p>
+            <w:pPr>
+              <w:rPr>
+                <w:rFonts w:ascii="Times New Roman" w:hAnsi="Times New Roman" w:cs="Times New Roman"/>
+                <w:sz w:val="24"/>
+                <w:szCs w:val="24"/>
+              </w:rPr>
+            </w:pPr>
+            <w:r>
+              <w:rPr>
+                <w:rFonts w:ascii="Times New Roman" w:hAnsi="Times New Roman" w:cs="Times New Roman"/>
+                <w:sz w:val="24"/>
+                <w:szCs w:val="24"/>
+              </w:rPr>
+              <w:t>Effective Core Area (A</w:t>
+            </w:r>
+            <w:r>
+              <w:rPr>
+                <w:rFonts w:ascii="Times New Roman" w:hAnsi="Times New Roman" w:cs="Times New Roman"/>
+                <w:sz w:val="24"/>
+                <w:szCs w:val="24"/>
+                <w:vertAlign w:val="subscript"/>
+              </w:rPr>
+              <w:t>e</w:t>
+            </w:r>
+            <w:r>
+              <w:rPr>
+                <w:rFonts w:ascii="Times New Roman" w:hAnsi="Times New Roman" w:cs="Times New Roman"/>
+                <w:sz w:val="24"/>
+                <w:szCs w:val="24"/>
+              </w:rPr>
+              <w:t>)</w:t>
+            </w:r>
+          </w:p>
+        </w:tc>
+        <w:tc>
+          <w:tcPr>
+            <w:tcW w:w="2277" w:type="dxa"/>
+          </w:tcPr>
+          <w:p>
+            <w:pPr>
+              <w:rPr>
+                <w:rFonts w:ascii="Times New Roman" w:hAnsi="Times New Roman" w:cs="Times New Roman"/>
+                <w:sz w:val="24"/>
+                <w:szCs w:val="24"/>
+              </w:rPr>
+            </w:pPr>
+            <w:r>
+              <w:rPr>
+                <w:rFonts w:ascii="Times New Roman" w:hAnsi="Times New Roman" w:cs="Times New Roman"/>
+                <w:sz w:val="24"/>
+                <w:szCs w:val="24"/>
+              </w:rPr>
+              <w:t>200mm</w:t>
+            </w:r>
+            <w:r>
+              <w:rPr>
+                <w:rFonts w:ascii="Times New Roman" w:hAnsi="Times New Roman" w:cs="Times New Roman"/>
+                <w:sz w:val="24"/>
+                <w:szCs w:val="24"/>
+                <w:vertAlign w:val="superscript"/>
+              </w:rPr>
+              <w:t>2</w:t>
+            </w:r>
+          </w:p>
+        </w:tc>
+      </w:tr>
+      <w:tr>
+        <w:trPr>
+          <w:trHeight w:val="418"/>
+          <w:jc w:val="center"/>
+        </w:trPr>
+        <w:tc>
+          <w:tcPr>
+            <w:tcW w:w="2277" w:type="dxa"/>
+          </w:tcPr>
+          <w:p>
+            <w:pPr>
+              <w:rPr>
+                <w:rFonts w:ascii="Times New Roman" w:hAnsi="Times New Roman" w:cs="Times New Roman"/>
+                <w:sz w:val="24"/>
+                <w:szCs w:val="24"/>
+              </w:rPr>
+            </w:pPr>
+            <w:r>
+              <w:rPr>
+                <w:rFonts w:ascii="Times New Roman" w:hAnsi="Times New Roman" w:cs="Times New Roman"/>
+                <w:sz w:val="24"/>
+                <w:szCs w:val="24"/>
+              </w:rPr>
+              <w:t>Effective Length (l</w:t>
+            </w:r>
+            <w:r>
+              <w:rPr>
+                <w:rFonts w:ascii="Times New Roman" w:hAnsi="Times New Roman" w:cs="Times New Roman"/>
+                <w:sz w:val="24"/>
+                <w:szCs w:val="24"/>
+                <w:vertAlign w:val="subscript"/>
+              </w:rPr>
+              <w:t>e</w:t>
+            </w:r>
+            <w:r>
+              <w:rPr>
+                <w:rFonts w:ascii="Times New Roman" w:hAnsi="Times New Roman" w:cs="Times New Roman"/>
+                <w:sz w:val="24"/>
+                <w:szCs w:val="24"/>
+              </w:rPr>
+              <w:t>)</w:t>
+            </w:r>
+          </w:p>
+        </w:tc>
+        <w:tc>
+          <w:tcPr>
+            <w:tcW w:w="2277" w:type="dxa"/>
+          </w:tcPr>
+          <w:p>
+            <w:pPr>
+              <w:rPr>
+                <w:rFonts w:ascii="Times New Roman" w:hAnsi="Times New Roman" w:cs="Times New Roman"/>
+                <w:sz w:val="24"/>
+                <w:szCs w:val="24"/>
+              </w:rPr>
+            </w:pPr>
+            <w:r>
+              <w:rPr>
+                <w:rFonts w:ascii="Times New Roman" w:hAnsi="Times New Roman" w:cs="Times New Roman"/>
+                <w:sz w:val="24"/>
+                <w:szCs w:val="24"/>
+              </w:rPr>
+              <w:t>70</w:t>
+            </w:r>
+            <w:r>
+              <w:rPr>
+                <w:rFonts w:ascii="Times New Roman" w:hAnsi="Times New Roman" w:cs="Times New Roman"/>
+                <w:sz w:val="24"/>
+                <w:szCs w:val="24"/>
+              </w:rPr>
+              <w:t>mm</w:t>
+            </w:r>
+          </w:p>
+        </w:tc>
+      </w:tr>
+      <w:tr>
+        <w:trPr>
+          <w:trHeight w:val="418"/>
+          <w:jc w:val="center"/>
+        </w:trPr>
+        <w:tc>
+          <w:tcPr>
+            <w:tcW w:w="2277" w:type="dxa"/>
+          </w:tcPr>
+          <w:p>
+            <w:pPr>
+              <w:rPr>
+                <w:rFonts w:ascii="Times New Roman" w:hAnsi="Times New Roman" w:cs="Times New Roman"/>
+                <w:sz w:val="24"/>
+                <w:szCs w:val="24"/>
+              </w:rPr>
+            </w:pPr>
+            <w:r>
+              <w:rPr>
+                <w:rFonts w:ascii="Times New Roman" w:hAnsi="Times New Roman" w:cs="Times New Roman"/>
+                <w:sz w:val="24"/>
+                <w:szCs w:val="24"/>
+              </w:rPr>
+              <w:t>Inductance Factor (</w:t>
+            </w:r>
+            <w:r>
+              <w:rPr>
+                <w:rFonts w:ascii="Times New Roman" w:hAnsi="Times New Roman" w:cs="Times New Roman"/>
+                <w:sz w:val="24"/>
+                <w:szCs w:val="24"/>
+              </w:rPr>
+              <w:t>A</w:t>
+            </w:r>
+            <w:r>
+              <w:rPr>
+                <w:rFonts w:ascii="Times New Roman" w:hAnsi="Times New Roman" w:cs="Times New Roman"/>
+                <w:sz w:val="24"/>
+                <w:szCs w:val="24"/>
+                <w:vertAlign w:val="subscript"/>
+              </w:rPr>
+              <w:t>l</w:t>
+            </w:r>
+            <w:r>
+              <w:rPr>
+                <w:rFonts w:ascii="Times New Roman" w:hAnsi="Times New Roman" w:cs="Times New Roman"/>
+                <w:sz w:val="24"/>
+                <w:szCs w:val="24"/>
+              </w:rPr>
+              <w:t>)</w:t>
+            </w:r>
+          </w:p>
+        </w:tc>
+        <w:tc>
+          <w:tcPr>
+            <w:tcW w:w="2277" w:type="dxa"/>
+          </w:tcPr>
+          <w:p>
+            <w:pPr>
+              <w:rPr>
+                <w:rFonts w:ascii="Times New Roman" w:hAnsi="Times New Roman" w:cs="Times New Roman"/>
+                <w:sz w:val="24"/>
+                <w:szCs w:val="24"/>
+              </w:rPr>
+            </w:pPr>
+            <w:r>
+              <w:rPr>
+                <w:rFonts w:ascii="Times New Roman" w:hAnsi="Times New Roman" w:cs="Times New Roman"/>
+                <w:sz w:val="24"/>
+                <w:szCs w:val="24"/>
+              </w:rPr>
+              <w:t>160nH</w:t>
+            </w:r>
+          </w:p>
+        </w:tc>
+      </w:tr>
+      <w:tr>
+        <w:trPr>
+          <w:trHeight w:val="418"/>
+          <w:jc w:val="center"/>
+        </w:trPr>
+        <w:tc>
+          <w:tcPr>
+            <w:tcW w:w="2277" w:type="dxa"/>
+          </w:tcPr>
+          <w:p>
+            <w:pPr>
+              <w:rPr>
+                <w:rFonts w:ascii="Times New Roman" w:hAnsi="Times New Roman" w:cs="Times New Roman"/>
+                <w:sz w:val="24"/>
+                <w:szCs w:val="24"/>
+              </w:rPr>
+            </w:pPr>
+            <w:r>
+              <w:rPr>
+                <w:rFonts w:ascii="Times New Roman" w:hAnsi="Times New Roman" w:cs="Times New Roman"/>
+                <w:sz w:val="24"/>
+                <w:szCs w:val="24"/>
+              </w:rPr>
+              <w:t>Effective Permeability (µ</w:t>
+            </w:r>
+            <w:r>
+              <w:rPr>
+                <w:rFonts w:ascii="Times New Roman" w:hAnsi="Times New Roman" w:cs="Times New Roman"/>
+                <w:sz w:val="24"/>
+                <w:szCs w:val="24"/>
+                <w:vertAlign w:val="subscript"/>
+              </w:rPr>
+              <w:t>e</w:t>
+            </w:r>
+            <w:r>
+              <w:rPr>
+                <w:rFonts w:ascii="Times New Roman" w:hAnsi="Times New Roman" w:cs="Times New Roman"/>
+                <w:sz w:val="24"/>
+                <w:szCs w:val="24"/>
+              </w:rPr>
+              <w:t>)</w:t>
+            </w:r>
+            <w:r>
+              <w:rPr>
+                <w:rFonts w:ascii="Times New Roman" w:hAnsi="Times New Roman" w:cs="Times New Roman"/>
+                <w:sz w:val="24"/>
+                <w:szCs w:val="24"/>
+              </w:rPr>
+              <w:tab/>
+            </w:r>
+          </w:p>
+        </w:tc>
+        <w:tc>
+          <w:tcPr>
+            <w:tcW w:w="2277" w:type="dxa"/>
+          </w:tcPr>
+          <w:p>
+            <w:pPr>
+              <w:rPr>
+                <w:rFonts w:ascii="Times New Roman" w:hAnsi="Times New Roman" w:cs="Times New Roman"/>
+                <w:sz w:val="24"/>
+                <w:szCs w:val="24"/>
+              </w:rPr>
+            </w:pPr>
+            <w:r>
+              <w:rPr>
+                <w:rFonts w:ascii="Times New Roman" w:hAnsi="Times New Roman" w:cs="Times New Roman"/>
+                <w:sz w:val="24"/>
+                <w:szCs w:val="24"/>
+              </w:rPr>
+              <w:t>45</w:t>
+            </w:r>
+          </w:p>
+        </w:tc>
+      </w:tr>
+      <w:tr>
+        <w:trPr>
+          <w:trHeight w:val="418"/>
+          <w:jc w:val="center"/>
+        </w:trPr>
+        <w:tc>
+          <w:tcPr>
+            <w:tcW w:w="2277" w:type="dxa"/>
+          </w:tcPr>
+          <w:p>
+            <w:pPr>
+              <w:rPr>
+                <w:rFonts w:ascii="Times New Roman" w:hAnsi="Times New Roman" w:cs="Times New Roman"/>
+                <w:sz w:val="24"/>
+                <w:szCs w:val="24"/>
+              </w:rPr>
+            </w:pPr>
+            <w:r>
+              <w:rPr>
+                <w:rFonts w:ascii="Times New Roman" w:hAnsi="Times New Roman" w:cs="Times New Roman"/>
+                <w:sz w:val="24"/>
+                <w:szCs w:val="24"/>
+              </w:rPr>
+              <w:t>Effective Magnetic Volume (</w:t>
+            </w:r>
+            <w:proofErr w:type="spellStart"/>
+            <w:r>
+              <w:rPr>
+                <w:rFonts w:ascii="Times New Roman" w:hAnsi="Times New Roman" w:cs="Times New Roman"/>
+                <w:sz w:val="24"/>
+                <w:szCs w:val="24"/>
+              </w:rPr>
+              <w:t>Ve</w:t>
+            </w:r>
+            <w:proofErr w:type="spellEnd"/>
+            <w:r>
+              <w:rPr>
+                <w:rFonts w:ascii="Times New Roman" w:hAnsi="Times New Roman" w:cs="Times New Roman"/>
+                <w:sz w:val="24"/>
+                <w:szCs w:val="24"/>
+              </w:rPr>
+              <w:t xml:space="preserve">) </w:t>
+            </w:r>
+          </w:p>
+        </w:tc>
+        <w:tc>
+          <w:tcPr>
+            <w:tcW w:w="2277" w:type="dxa"/>
+          </w:tcPr>
+          <w:p>
+            <w:pPr>
+              <w:rPr>
+                <w:rFonts w:ascii="Times New Roman" w:hAnsi="Times New Roman" w:cs="Times New Roman"/>
+                <w:sz w:val="24"/>
+                <w:szCs w:val="24"/>
+              </w:rPr>
+            </w:pPr>
+            <w:r>
+              <w:rPr>
+                <w:rFonts w:ascii="Times New Roman" w:hAnsi="Times New Roman" w:cs="Times New Roman"/>
+                <w:sz w:val="24"/>
+                <w:szCs w:val="24"/>
+              </w:rPr>
+              <w:t>14000</w:t>
+            </w:r>
+            <w:r>
+              <w:rPr>
+                <w:rFonts w:ascii="Times New Roman" w:hAnsi="Times New Roman" w:cs="Times New Roman"/>
+                <w:sz w:val="24"/>
+                <w:szCs w:val="24"/>
+              </w:rPr>
+              <w:t>mm³</w:t>
+            </w:r>
+          </w:p>
+        </w:tc>
+      </w:tr>
+      <w:tr>
+        <w:trPr>
+          <w:trHeight w:val="418"/>
+          <w:jc w:val="center"/>
+        </w:trPr>
+        <w:tc>
+          <w:tcPr>
+            <w:tcW w:w="2277" w:type="dxa"/>
+          </w:tcPr>
+          <w:p>
+            <w:pPr>
+              <w:rPr>
+                <w:rFonts w:ascii="Times New Roman" w:hAnsi="Times New Roman" w:cs="Times New Roman"/>
+                <w:sz w:val="24"/>
+                <w:szCs w:val="24"/>
+              </w:rPr>
+            </w:pPr>
+            <w:r>
+              <w:rPr>
+                <w:rFonts w:ascii="Times New Roman" w:hAnsi="Times New Roman" w:cs="Times New Roman"/>
+                <w:sz w:val="24"/>
+                <w:szCs w:val="24"/>
+              </w:rPr>
+              <w:t>Material</w:t>
+            </w:r>
+          </w:p>
+        </w:tc>
+        <w:tc>
+          <w:tcPr>
+            <w:tcW w:w="2277" w:type="dxa"/>
+          </w:tcPr>
+          <w:p>
+            <w:pPr>
+              <w:rPr>
+                <w:rFonts w:ascii="Times New Roman" w:hAnsi="Times New Roman" w:cs="Times New Roman"/>
+                <w:sz w:val="24"/>
+                <w:szCs w:val="24"/>
+              </w:rPr>
+            </w:pPr>
+            <w:r>
+              <w:rPr>
+                <w:rFonts w:ascii="Times New Roman" w:hAnsi="Times New Roman" w:cs="Times New Roman"/>
+                <w:sz w:val="24"/>
+                <w:szCs w:val="24"/>
+              </w:rPr>
+              <w:t>N41</w:t>
+            </w:r>
+          </w:p>
+        </w:tc>
+      </w:tr>
+    </w:tbl>
+    <w:p>
+      <w:pPr>
+        <w:rPr>
+          <w:rFonts w:ascii="Times New Roman" w:hAnsi="Times New Roman" w:cs="Times New Roman"/>
+          <w:b/>
+          <w:sz w:val="20"/>
+          <w:szCs w:val="20"/>
+        </w:rPr>
+      </w:pPr>
+      <w:r>
+        <w:rPr>
+          <w:rFonts w:ascii="Times New Roman" w:hAnsi="Times New Roman" w:cs="Times New Roman"/>
+          <w:b/>
+          <w:sz w:val="20"/>
+          <w:szCs w:val="20"/>
+        </w:rPr>
+        <w:tab/>
+      </w:r>
+    </w:p>
+    <w:p>
+      <w:pPr>
+        <w:tabs>
+          <w:tab w:val="left" w:pos="388"/>
+        </w:tabs>
+        <w:rPr>
+          <w:rFonts w:ascii="Times New Roman" w:eastAsiaTheme="minorEastAsia" w:hAnsi="Times New Roman" w:cs="Times New Roman"/>
+          <w:sz w:val="24"/>
+          <w:szCs w:val="24"/>
+        </w:rPr>
+      </w:pPr>
+      <w:r>
+        <w:rPr>
+          <w:rFonts w:ascii="Times New Roman" w:eastAsiaTheme="minorEastAsia" w:hAnsi="Times New Roman" w:cs="Times New Roman"/>
+          <w:sz w:val="24"/>
+          <w:szCs w:val="24"/>
+        </w:rPr>
+        <w:tab/>
+      </w:r>
+      <w:r>
+        <w:rPr>
+          <w:rFonts w:ascii="Times New Roman" w:eastAsiaTheme="minorEastAsia" w:hAnsi="Times New Roman" w:cs="Times New Roman"/>
+          <w:sz w:val="24"/>
+          <w:szCs w:val="24"/>
+        </w:rPr>
+        <w:t xml:space="preserve">Number of turns required for to reach to the calculated </w:t>
+      </w:r>
+      <w:proofErr w:type="spellStart"/>
+      <w:r>
+        <w:rPr>
+          <w:rFonts w:ascii="Times New Roman" w:eastAsiaTheme="minorEastAsia" w:hAnsi="Times New Roman" w:cs="Times New Roman"/>
+          <w:sz w:val="24"/>
+          <w:szCs w:val="24"/>
+        </w:rPr>
+        <w:t>Lm</w:t>
+      </w:r>
+      <w:proofErr w:type="spellEnd"/>
+      <w:r>
+        <w:rPr>
+          <w:rFonts w:ascii="Times New Roman" w:eastAsiaTheme="minorEastAsia" w:hAnsi="Times New Roman" w:cs="Times New Roman"/>
+          <w:sz w:val="24"/>
+          <w:szCs w:val="24"/>
+        </w:rPr>
+        <w:t xml:space="preserve"> value:</w:t>
+      </w:r>
+    </w:p>
+    <w:p>
+      <w:pPr>
+        <w:tabs>
+          <w:tab w:val="left" w:pos="388"/>
+        </w:tabs>
+        <w:rPr>
+          <w:rFonts w:ascii="Times New Roman" w:eastAsiaTheme="minorEastAsia" w:hAnsi="Times New Roman" w:cs="Times New Roman"/>
+          <w:sz w:val="24"/>
+          <w:szCs w:val="24"/>
+        </w:rPr>
+      </w:pPr>
+      <m:oMath>
+        <m:r>
+          <w:rPr>
+            <w:rFonts w:ascii="Cambria Math" w:eastAsiaTheme="minorEastAsia" w:hAnsi="Cambria Math" w:cs="Times New Roman"/>
+            <w:sz w:val="24"/>
+            <w:szCs w:val="24"/>
+          </w:rPr>
+          <m:t xml:space="preserve">N1= </m:t>
+        </m:r>
+        <m:rad>
+          <m:radPr>
+            <m:degHide m:val="1"/>
+            <m:ctrlPr>
+              <w:rPr>
+                <w:rFonts w:ascii="Cambria Math" w:eastAsiaTheme="minorEastAsia" w:hAnsi="Cambria Math" w:cs="Times New Roman"/>
+                <w:i/>
+                <w:sz w:val="24"/>
+                <w:szCs w:val="24"/>
+              </w:rPr>
+            </m:ctrlPr>
+          </m:radPr>
+          <m:deg/>
+          <m:e>
+            <m:f>
+              <m:fPr>
+                <m:ctrlPr>
+                  <w:rPr>
+                    <w:rFonts w:ascii="Cambria Math" w:eastAsiaTheme="minorEastAsia" w:hAnsi="Cambria Math" w:cs="Times New Roman"/>
+                    <w:i/>
+                    <w:sz w:val="24"/>
+                    <w:szCs w:val="24"/>
+                  </w:rPr>
+                </m:ctrlPr>
+              </m:fPr>
+              <m:num>
+                <m:sSub>
+                  <m:sSubPr>
+                    <m:ctrlPr>
+                      <w:rPr>
+                        <w:rFonts w:ascii="Cambria Math" w:eastAsiaTheme="minorEastAsia" w:hAnsi="Cambria Math" w:cs="Times New Roman"/>
+                        <w:i/>
+                        <w:sz w:val="24"/>
+                        <w:szCs w:val="24"/>
+                      </w:rPr>
+                    </m:ctrlPr>
+                  </m:sSubPr>
+                  <m:e>
+                    <m:r>
+                      <w:rPr>
+                        <w:rFonts w:ascii="Cambria Math" w:eastAsiaTheme="minorEastAsia" w:hAnsi="Cambria Math" w:cs="Times New Roman"/>
+                        <w:sz w:val="24"/>
+                        <w:szCs w:val="24"/>
+                      </w:rPr>
+                      <m:t>L</m:t>
+                    </m:r>
+                  </m:e>
+                  <m:sub>
+                    <m:r>
+                      <w:rPr>
+                        <w:rFonts w:ascii="Cambria Math" w:eastAsiaTheme="minorEastAsia" w:hAnsi="Cambria Math" w:cs="Times New Roman"/>
+                        <w:sz w:val="24"/>
+                        <w:szCs w:val="24"/>
+                      </w:rPr>
+                      <m:t>m</m:t>
+                    </m:r>
+                  </m:sub>
+                </m:sSub>
+              </m:num>
+              <m:den>
+                <m:r>
+                  <m:rPr>
+                    <m:sty m:val="p"/>
+                  </m:rPr>
+                  <w:rPr>
+                    <w:rFonts w:ascii="Cambria Math" w:hAnsi="Cambria Math" w:cs="Times New Roman"/>
+                    <w:sz w:val="24"/>
+                    <w:szCs w:val="24"/>
+                  </w:rPr>
+                  <m:t>A</m:t>
+                </m:r>
+                <m:r>
+                  <m:rPr>
+                    <m:sty m:val="p"/>
+                  </m:rPr>
+                  <w:rPr>
+                    <w:rFonts w:ascii="Cambria Math" w:hAnsi="Cambria Math" w:cs="Times New Roman"/>
+                    <w:sz w:val="24"/>
+                    <w:szCs w:val="24"/>
+                    <w:vertAlign w:val="subscript"/>
+                  </w:rPr>
+                  <m:t>l</m:t>
+                </m:r>
+              </m:den>
+            </m:f>
+          </m:e>
+        </m:rad>
+        <m:r>
+          <w:rPr>
+            <w:rFonts w:ascii="Cambria Math" w:eastAsiaTheme="minorEastAsia" w:hAnsi="Cambria Math" w:cs="Times New Roman"/>
+            <w:sz w:val="24"/>
+            <w:szCs w:val="24"/>
+          </w:rPr>
+          <m:t>=42</m:t>
+        </m:r>
+      </m:oMath>
+      <w:r>
+        <w:rPr>
+          <w:rFonts w:ascii="Times New Roman" w:eastAsiaTheme="minorEastAsia" w:hAnsi="Times New Roman" w:cs="Times New Roman"/>
+          <w:sz w:val="24"/>
+          <w:szCs w:val="24"/>
+        </w:rPr>
+        <w:t xml:space="preserve"> </w:t>
+      </w:r>
+    </w:p>
+    <w:p>
+      <w:pPr>
+        <w:tabs>
+          <w:tab w:val="left" w:pos="388"/>
+        </w:tabs>
+        <w:rPr>
+          <w:rFonts w:ascii="Times New Roman" w:eastAsiaTheme="minorEastAsia" w:hAnsi="Times New Roman" w:cs="Times New Roman"/>
+          <w:sz w:val="24"/>
+          <w:szCs w:val="24"/>
+        </w:rPr>
+      </w:pPr>
+      <w:r>
+        <w:rPr>
+          <w:rFonts w:ascii="Times New Roman" w:eastAsiaTheme="minorEastAsia" w:hAnsi="Times New Roman" w:cs="Times New Roman"/>
+          <w:sz w:val="24"/>
+          <w:szCs w:val="24"/>
+        </w:rPr>
+        <w:tab/>
+      </w:r>
+      <w:r>
+        <w:rPr>
+          <w:rFonts w:ascii="Times New Roman" w:eastAsiaTheme="minorEastAsia" w:hAnsi="Times New Roman" w:cs="Times New Roman"/>
+          <w:sz w:val="24"/>
+          <w:szCs w:val="24"/>
+        </w:rPr>
+        <w:t xml:space="preserve">Based on this calculation, N1 chosen as 40 turns. The current flowing in the primary side is calculated as half of the load current (since N1/N2 = 2 chosen) that is 3.33A. Referring to the table in this </w:t>
+      </w:r>
+      <w:hyperlink r:id="rId8" w:history="1">
+        <w:r>
+          <w:rPr>
+            <w:rStyle w:val="Hyperlink"/>
+            <w:rFonts w:ascii="Times New Roman" w:eastAsiaTheme="minorEastAsia" w:hAnsi="Times New Roman" w:cs="Times New Roman"/>
+            <w:sz w:val="24"/>
+            <w:szCs w:val="24"/>
+          </w:rPr>
+          <w:t>link</w:t>
+        </w:r>
+      </w:hyperlink>
+      <w:r>
+        <w:rPr>
+          <w:rFonts w:ascii="Times New Roman" w:eastAsiaTheme="minorEastAsia" w:hAnsi="Times New Roman" w:cs="Times New Roman"/>
+          <w:sz w:val="24"/>
+          <w:szCs w:val="24"/>
+        </w:rPr>
+        <w:t>, AWG 16 cable can carry 3.7A of current which has 1.29mm of diameter. The window area of the core is given as 20.8</w:t>
+      </w:r>
+      <w:r>
+        <w:rPr>
+          <w:rFonts w:ascii="Times New Roman" w:eastAsiaTheme="minorEastAsia" w:hAnsi="Times New Roman" w:cs="Times New Roman"/>
+          <w:sz w:val="24"/>
+          <w:szCs w:val="24"/>
+        </w:rPr>
+        <w:t>*7mm</w:t>
+      </w:r>
+      <w:r>
+        <w:rPr>
+          <w:rFonts w:ascii="Times New Roman" w:eastAsiaTheme="minorEastAsia" w:hAnsi="Times New Roman" w:cs="Times New Roman"/>
+          <w:sz w:val="24"/>
+          <w:szCs w:val="24"/>
+          <w:vertAlign w:val="superscript"/>
+        </w:rPr>
+        <w:t>2</w:t>
+      </w:r>
+      <w:r>
+        <w:rPr>
+          <w:rFonts w:ascii="Times New Roman" w:eastAsiaTheme="minorEastAsia" w:hAnsi="Times New Roman" w:cs="Times New Roman"/>
+          <w:sz w:val="24"/>
+          <w:szCs w:val="24"/>
+        </w:rPr>
+        <w:t>. Fill factor of the core is:</w:t>
+      </w:r>
+    </w:p>
+    <w:p>
+      <w:pPr>
+        <w:tabs>
+          <w:tab w:val="left" w:pos="388"/>
+        </w:tabs>
+        <w:rPr>
+          <w:rFonts w:ascii="Times New Roman" w:eastAsiaTheme="minorEastAsia" w:hAnsi="Times New Roman" w:cs="Times New Roman"/>
+          <w:sz w:val="24"/>
+          <w:szCs w:val="24"/>
+        </w:rPr>
+      </w:pPr>
+      <w:r>
+        <w:rPr>
+          <w:rFonts w:ascii="Times New Roman" w:eastAsiaTheme="minorEastAsia" w:hAnsi="Times New Roman" w:cs="Times New Roman"/>
+          <w:sz w:val="24"/>
+          <w:szCs w:val="24"/>
+        </w:rPr>
+        <w:tab/>
+      </w:r>
+      <m:oMath>
+        <m:r>
+          <w:rPr>
+            <w:rFonts w:ascii="Cambria Math" w:eastAsiaTheme="minorEastAsia" w:hAnsi="Cambria Math" w:cs="Times New Roman"/>
+            <w:sz w:val="24"/>
+            <w:szCs w:val="24"/>
+          </w:rPr>
+          <m:t xml:space="preserve">Fill Factor= </m:t>
+        </m:r>
+        <m:f>
+          <m:fPr>
+            <m:ctrlPr>
+              <w:rPr>
+                <w:rFonts w:ascii="Cambria Math" w:eastAsiaTheme="minorEastAsia" w:hAnsi="Cambria Math" w:cs="Times New Roman"/>
+                <w:i/>
+                <w:sz w:val="24"/>
+                <w:szCs w:val="24"/>
+              </w:rPr>
+            </m:ctrlPr>
+          </m:fPr>
+          <m:num>
+            <m:r>
+              <w:rPr>
+                <w:rFonts w:ascii="Cambria Math" w:eastAsiaTheme="minorEastAsia" w:hAnsi="Cambria Math" w:cs="Times New Roman"/>
+                <w:sz w:val="24"/>
+                <w:szCs w:val="24"/>
+              </w:rPr>
+              <m:t>N*CableArea</m:t>
+            </m:r>
+          </m:num>
+          <m:den>
+            <m:r>
+              <w:rPr>
+                <w:rFonts w:ascii="Cambria Math" w:eastAsiaTheme="minorEastAsia" w:hAnsi="Cambria Math" w:cs="Times New Roman"/>
+                <w:sz w:val="24"/>
+                <w:szCs w:val="24"/>
+              </w:rPr>
+              <m:t>Window Area</m:t>
+            </m:r>
+          </m:den>
+        </m:f>
+        <m:r>
+          <w:rPr>
+            <w:rFonts w:ascii="Cambria Math" w:eastAsiaTheme="minorEastAsia" w:hAnsi="Cambria Math" w:cs="Times New Roman"/>
+            <w:sz w:val="24"/>
+            <w:szCs w:val="24"/>
+          </w:rPr>
+          <m:t>=0.36</m:t>
+        </m:r>
+      </m:oMath>
+    </w:p>
+    <w:p>
+      <w:pPr>
+        <w:tabs>
+          <w:tab w:val="left" w:pos="388"/>
+        </w:tabs>
+        <w:rPr>
+          <w:rFonts w:ascii="Times New Roman" w:eastAsiaTheme="minorEastAsia" w:hAnsi="Times New Roman" w:cs="Times New Roman"/>
+          <w:sz w:val="24"/>
+          <w:szCs w:val="24"/>
+        </w:rPr>
+      </w:pPr>
+      <w:r>
+        <w:rPr>
+          <w:rFonts w:ascii="Times New Roman" w:eastAsiaTheme="minorEastAsia" w:hAnsi="Times New Roman" w:cs="Times New Roman"/>
+          <w:sz w:val="24"/>
+          <w:szCs w:val="24"/>
+        </w:rPr>
+        <w:tab/>
+        <w:t xml:space="preserve">With the addition of the secondary side cables, FF value will be around 0.7, which is achievable. </w:t>
+      </w:r>
+    </w:p>
+    <w:p>
+      <w:pPr>
+        <w:tabs>
+          <w:tab w:val="left" w:pos="388"/>
+        </w:tabs>
+        <w:rPr>
+          <w:rFonts w:ascii="Times New Roman" w:eastAsiaTheme="minorEastAsia" w:hAnsi="Times New Roman" w:cs="Times New Roman"/>
+          <w:sz w:val="24"/>
+          <w:szCs w:val="24"/>
+        </w:rPr>
+      </w:pPr>
+      <w:r>
+        <w:rPr>
+          <w:rFonts w:ascii="Times New Roman" w:eastAsiaTheme="minorEastAsia" w:hAnsi="Times New Roman" w:cs="Times New Roman"/>
+          <w:sz w:val="24"/>
+          <w:szCs w:val="24"/>
+        </w:rPr>
+        <w:tab/>
+        <w:t xml:space="preserve">The core also should not get saturated the maximum value of the </w:t>
+      </w:r>
+      <w:proofErr w:type="spellStart"/>
+      <w:r>
+        <w:rPr>
+          <w:rFonts w:ascii="Times New Roman" w:eastAsiaTheme="minorEastAsia" w:hAnsi="Times New Roman" w:cs="Times New Roman"/>
+          <w:sz w:val="24"/>
+          <w:szCs w:val="24"/>
+        </w:rPr>
+        <w:t>Lm</w:t>
+      </w:r>
+      <w:proofErr w:type="spellEnd"/>
+      <w:r>
+        <w:rPr>
+          <w:rFonts w:ascii="Times New Roman" w:eastAsiaTheme="minorEastAsia" w:hAnsi="Times New Roman" w:cs="Times New Roman"/>
+          <w:sz w:val="24"/>
+          <w:szCs w:val="24"/>
+        </w:rPr>
+        <w:t xml:space="preserve"> value. Peak value of the flux density of the is calculated as:</w:t>
+      </w:r>
+    </w:p>
+    <w:p>
+      <w:pPr>
+        <w:rPr>
+          <w:rFonts w:ascii="Times New Roman" w:hAnsi="Times New Roman" w:cs="Times New Roman"/>
+          <w:sz w:val="24"/>
+          <w:szCs w:val="24"/>
+        </w:rPr>
+      </w:pPr>
+      <m:oMath>
+        <m:sSub>
+          <m:sSubPr>
+            <m:ctrlPr>
+              <w:rPr>
+                <w:rFonts w:ascii="Cambria Math" w:hAnsi="Cambria Math" w:cs="Times New Roman"/>
+                <w:i/>
+                <w:sz w:val="24"/>
+                <w:szCs w:val="24"/>
+              </w:rPr>
+            </m:ctrlPr>
+          </m:sSubPr>
+          <m:e>
+            <m:r>
+              <w:rPr>
+                <w:rFonts w:ascii="Cambria Math" w:hAnsi="Cambria Math" w:cs="Times New Roman"/>
+                <w:sz w:val="24"/>
+                <w:szCs w:val="24"/>
+              </w:rPr>
+              <m:t>B</m:t>
+            </m:r>
+          </m:e>
+          <m:sub>
+            <m:r>
+              <w:rPr>
+                <w:rFonts w:ascii="Cambria Math" w:hAnsi="Cambria Math" w:cs="Times New Roman"/>
+                <w:sz w:val="24"/>
+                <w:szCs w:val="24"/>
+              </w:rPr>
+              <m:t>peak</m:t>
+            </m:r>
+          </m:sub>
+        </m:sSub>
+        <m:r>
+          <w:rPr>
+            <w:rFonts w:ascii="Cambria Math" w:hAnsi="Cambria Math" w:cs="Times New Roman"/>
+            <w:sz w:val="24"/>
+            <w:szCs w:val="24"/>
+          </w:rPr>
+          <m:t>=</m:t>
+        </m:r>
+        <m:f>
+          <m:fPr>
+            <m:ctrlPr>
+              <w:rPr>
+                <w:rFonts w:ascii="Cambria Math" w:hAnsi="Cambria Math" w:cs="Times New Roman"/>
+                <w:i/>
+                <w:sz w:val="24"/>
+                <w:szCs w:val="24"/>
+              </w:rPr>
+            </m:ctrlPr>
+          </m:fPr>
+          <m:num>
+            <m:r>
+              <w:rPr>
+                <w:rFonts w:ascii="Cambria Math" w:hAnsi="Cambria Math" w:cs="Times New Roman"/>
+                <w:sz w:val="24"/>
+                <w:szCs w:val="24"/>
+              </w:rPr>
+              <m:t>N1*</m:t>
+            </m:r>
+            <m:sSub>
+              <m:sSubPr>
+                <m:ctrlPr>
+                  <w:rPr>
+                    <w:rFonts w:ascii="Cambria Math" w:eastAsiaTheme="minorEastAsia" w:hAnsi="Cambria Math" w:cs="Times New Roman"/>
+                    <w:i/>
+                    <w:sz w:val="24"/>
+                    <w:szCs w:val="24"/>
+                  </w:rPr>
+                </m:ctrlPr>
+              </m:sSubPr>
+              <m:e>
+                <m:r>
+                  <w:rPr>
+                    <w:rFonts w:ascii="Cambria Math" w:eastAsiaTheme="minorEastAsia" w:hAnsi="Cambria Math" w:cs="Times New Roman"/>
+                    <w:sz w:val="24"/>
+                    <w:szCs w:val="24"/>
+                  </w:rPr>
+                  <m:t>I</m:t>
+                </m:r>
+              </m:e>
+              <m:sub>
+                <m:r>
+                  <w:rPr>
+                    <w:rFonts w:ascii="Cambria Math" w:eastAsiaTheme="minorEastAsia" w:hAnsi="Cambria Math" w:cs="Times New Roman"/>
+                    <w:sz w:val="24"/>
+                    <w:szCs w:val="24"/>
+                  </w:rPr>
+                  <m:t>Lmmax</m:t>
+                </m:r>
+              </m:sub>
+            </m:sSub>
+          </m:num>
+          <m:den>
+            <m:r>
+              <m:rPr>
+                <m:sty m:val="p"/>
+              </m:rPr>
+              <w:rPr>
+                <w:rFonts w:ascii="Cambria Math" w:hAnsi="Cambria Math" w:cs="Times New Roman"/>
+                <w:sz w:val="24"/>
+                <w:szCs w:val="24"/>
+              </w:rPr>
+              <m:t>Effective Core Area</m:t>
+            </m:r>
+            <m:r>
+              <m:rPr>
+                <m:sty m:val="p"/>
+              </m:rPr>
+              <w:rPr>
+                <w:rFonts w:ascii="Cambria Math" w:hAnsi="Cambria Math" w:cs="Cambria Math"/>
+                <w:sz w:val="24"/>
+                <w:szCs w:val="24"/>
+              </w:rPr>
+              <m:t>*Core Reluctance</m:t>
+            </m:r>
+          </m:den>
+        </m:f>
+        <m:r>
+          <w:rPr>
+            <w:rFonts w:ascii="Cambria Math" w:hAnsi="Cambria Math" w:cs="Times New Roman"/>
+            <w:sz w:val="24"/>
+            <w:szCs w:val="24"/>
+          </w:rPr>
+          <m:t>=0.32T</m:t>
+        </m:r>
+      </m:oMath>
+      <w:r>
+        <w:rPr>
+          <w:rFonts w:ascii="Times New Roman" w:hAnsi="Times New Roman" w:cs="Times New Roman"/>
+          <w:sz w:val="24"/>
+          <w:szCs w:val="24"/>
+        </w:rPr>
+        <w:tab/>
+      </w:r>
+    </w:p>
+    <w:p>
+      <w:pPr>
+        <w:rPr>
+          <w:rFonts w:ascii="Times New Roman" w:hAnsi="Times New Roman" w:cs="Times New Roman"/>
+          <w:sz w:val="24"/>
+          <w:szCs w:val="24"/>
+        </w:rPr>
+      </w:pPr>
+    </w:p>
+    <w:p>
+      <w:pPr>
+        <w:rPr>
+          <w:rFonts w:ascii="Times New Roman" w:hAnsi="Times New Roman" w:cs="Times New Roman"/>
+          <w:sz w:val="24"/>
+          <w:szCs w:val="24"/>
+        </w:rPr>
+      </w:pPr>
+    </w:p>
+    <w:p>
+      <w:pPr>
+        <w:rPr>
+          <w:rFonts w:ascii="Times New Roman" w:hAnsi="Times New Roman" w:cs="Times New Roman"/>
+          <w:sz w:val="24"/>
+          <w:szCs w:val="24"/>
+        </w:rPr>
+      </w:pPr>
+      <w:r>
+        <w:rPr>
+          <w:rFonts w:ascii="Times New Roman" w:hAnsi="Times New Roman" w:cs="Times New Roman"/>
+          <w:sz w:val="24"/>
+          <w:szCs w:val="24"/>
+        </w:rPr>
+        <w:t xml:space="preserve">From the datasheet, </w:t>
+      </w:r>
+      <w:proofErr w:type="gramStart"/>
+      <w:r>
+        <w:rPr>
+          <w:rFonts w:ascii="Times New Roman" w:hAnsi="Times New Roman" w:cs="Times New Roman"/>
+          <w:sz w:val="24"/>
+          <w:szCs w:val="24"/>
+        </w:rPr>
+        <w:t>it can be seen that the</w:t>
+      </w:r>
+      <w:proofErr w:type="gramEnd"/>
+      <w:r>
+        <w:rPr>
+          <w:rFonts w:ascii="Times New Roman" w:hAnsi="Times New Roman" w:cs="Times New Roman"/>
+          <w:sz w:val="24"/>
+          <w:szCs w:val="24"/>
+        </w:rPr>
+        <w:t xml:space="preserve"> loss coefficient at 0.3T and 10khz is around 100kW/m</w:t>
+      </w:r>
+      <w:r>
+        <w:rPr>
+          <w:rFonts w:ascii="Times New Roman" w:hAnsi="Times New Roman" w:cs="Times New Roman"/>
+          <w:sz w:val="24"/>
+          <w:szCs w:val="24"/>
+          <w:vertAlign w:val="superscript"/>
+        </w:rPr>
+        <w:t>3</w:t>
+      </w:r>
+      <w:r>
+        <w:rPr>
+          <w:rFonts w:ascii="Times New Roman" w:hAnsi="Times New Roman" w:cs="Times New Roman"/>
+          <w:sz w:val="24"/>
+          <w:szCs w:val="24"/>
+        </w:rPr>
+        <w:t>.</w:t>
+      </w:r>
+    </w:p>
+    <w:p>
+      <w:pPr>
+        <w:rPr>
+          <w:rFonts w:ascii="Times New Roman" w:hAnsi="Times New Roman" w:cs="Times New Roman"/>
+          <w:sz w:val="24"/>
+          <w:szCs w:val="24"/>
+        </w:rPr>
+      </w:pPr>
+      <m:oMath>
+        <m:r>
+          <w:rPr>
+            <w:rFonts w:ascii="Cambria Math" w:hAnsi="Cambria Math" w:cs="Times New Roman"/>
+            <w:sz w:val="24"/>
+            <w:szCs w:val="24"/>
+          </w:rPr>
+          <m:t>CoreLoss</m:t>
+        </m:r>
+        <m:r>
+          <w:rPr>
+            <w:rFonts w:ascii="Cambria Math" w:hAnsi="Cambria Math" w:cs="Times New Roman"/>
+            <w:sz w:val="24"/>
+            <w:szCs w:val="24"/>
+          </w:rPr>
+          <m:t>=</m:t>
+        </m:r>
+        <m:r>
+          <w:rPr>
+            <w:rFonts w:ascii="Cambria Math" w:hAnsi="Cambria Math" w:cs="Times New Roman"/>
+            <w:sz w:val="24"/>
+            <w:szCs w:val="24"/>
+          </w:rPr>
+          <m:t>100</m:t>
+        </m:r>
+        <m:f>
+          <m:fPr>
+            <m:ctrlPr>
+              <w:rPr>
+                <w:rFonts w:ascii="Cambria Math" w:hAnsi="Cambria Math" w:cs="Times New Roman"/>
+                <w:i/>
+                <w:sz w:val="24"/>
+                <w:szCs w:val="24"/>
+              </w:rPr>
+            </m:ctrlPr>
+          </m:fPr>
+          <m:num>
+            <m:r>
+              <w:rPr>
+                <w:rFonts w:ascii="Cambria Math" w:hAnsi="Cambria Math" w:cs="Times New Roman"/>
+                <w:sz w:val="24"/>
+                <w:szCs w:val="24"/>
+              </w:rPr>
+              <m:t>kW</m:t>
+            </m:r>
+          </m:num>
+          <m:den>
+            <m:sSup>
+              <m:sSupPr>
+                <m:ctrlPr>
+                  <w:rPr>
+                    <w:rFonts w:ascii="Cambria Math" w:hAnsi="Cambria Math" w:cs="Times New Roman"/>
+                    <w:i/>
+                    <w:sz w:val="24"/>
+                    <w:szCs w:val="24"/>
+                  </w:rPr>
+                </m:ctrlPr>
+              </m:sSupPr>
+              <m:e>
+                <m:r>
+                  <w:rPr>
+                    <w:rFonts w:ascii="Cambria Math" w:hAnsi="Cambria Math" w:cs="Times New Roman"/>
+                    <w:sz w:val="24"/>
+                    <w:szCs w:val="24"/>
+                  </w:rPr>
+                  <m:t>m</m:t>
+                </m:r>
+              </m:e>
+              <m:sup>
+                <m:r>
+                  <w:rPr>
+                    <w:rFonts w:ascii="Cambria Math" w:hAnsi="Cambria Math" w:cs="Times New Roman"/>
+                    <w:sz w:val="24"/>
+                    <w:szCs w:val="24"/>
+                  </w:rPr>
+                  <m:t>3</m:t>
+                </m:r>
+              </m:sup>
+            </m:sSup>
+          </m:den>
+        </m:f>
+        <m:r>
+          <w:rPr>
+            <w:rFonts w:ascii="Cambria Math" w:hAnsi="Cambria Math" w:cs="Times New Roman"/>
+            <w:sz w:val="24"/>
+            <w:szCs w:val="24"/>
+          </w:rPr>
+          <m:t>*</m:t>
+        </m:r>
+        <m:r>
+          <w:rPr>
+            <w:rFonts w:ascii="Cambria Math" w:hAnsi="Cambria Math" w:cs="Times New Roman"/>
+            <w:sz w:val="24"/>
+            <w:szCs w:val="24"/>
+          </w:rPr>
+          <m:t>Effective Magnetic Volume</m:t>
+        </m:r>
+        <m:r>
+          <w:rPr>
+            <w:rFonts w:ascii="Cambria Math" w:hAnsi="Cambria Math" w:cs="Times New Roman"/>
+            <w:sz w:val="24"/>
+            <w:szCs w:val="24"/>
+          </w:rPr>
+          <m:t>=14 Watts</m:t>
+        </m:r>
+      </m:oMath>
+      <w:r>
+        <w:rPr>
+          <w:rFonts w:ascii="Times New Roman" w:hAnsi="Times New Roman" w:cs="Times New Roman"/>
+          <w:sz w:val="24"/>
+          <w:szCs w:val="24"/>
+        </w:rPr>
+        <w:tab/>
+      </w:r>
+    </w:p>
+    <w:p>
+      <w:pPr>
+        <w:pStyle w:val="ListParagraph"/>
+        <w:numPr>
+          <w:ilvl w:val="0"/>
+          <w:numId w:val="2"/>
+        </w:numPr>
+        <w:rPr>
+          <w:rFonts w:ascii="Times New Roman" w:hAnsi="Times New Roman" w:cs="Times New Roman"/>
+          <w:b/>
+          <w:sz w:val="24"/>
+          <w:szCs w:val="24"/>
+        </w:rPr>
+      </w:pPr>
+      <w:r>
+        <w:t xml:space="preserve">DCM occurs when </w:t>
+      </w:r>
+      <w:proofErr w:type="spellStart"/>
+      <w:r>
+        <w:t>I</w:t>
+      </w:r>
+      <w:r>
+        <w:rPr>
+          <w:vertAlign w:val="subscript"/>
+        </w:rPr>
+        <w:t>Lmmin</w:t>
+      </w:r>
+      <w:proofErr w:type="spellEnd"/>
+      <w:r>
+        <w:t xml:space="preserve"> reaches zero. Assuming current ripple on the </w:t>
+      </w:r>
+      <w:proofErr w:type="spellStart"/>
+      <w:r>
+        <w:t>Lm</w:t>
+      </w:r>
+      <w:proofErr w:type="spellEnd"/>
+      <w:r>
+        <w:t xml:space="preserve"> is constant, </w:t>
+      </w:r>
+    </w:p>
+    <w:p>
+      <w:r>
+        <w:t xml:space="preserve">then </w:t>
+      </w:r>
+      <w:proofErr w:type="spellStart"/>
+      <w:r>
+        <w:t>ILm</w:t>
+      </w:r>
+      <w:proofErr w:type="spellEnd"/>
+      <w:r>
+        <w:t>=1.667A at the boundary of the DCM. Also, w</w:t>
+      </w:r>
+      <w:r>
+        <w:t>e know that I</w:t>
+      </w:r>
+      <w:r>
+        <w:t>s=D*</w:t>
+      </w:r>
+      <w:proofErr w:type="spellStart"/>
+      <w:r>
+        <w:t>ILm</w:t>
+      </w:r>
+      <w:proofErr w:type="spellEnd"/>
+      <w:r>
+        <w:t xml:space="preserve"> = 0.4*1.667 = 0.667A</w:t>
+      </w:r>
+      <w:r>
+        <w:t>.</w:t>
+      </w:r>
+      <w:r>
+        <w:t xml:space="preserve"> Therefore when the load current goes below</w:t>
+      </w:r>
+      <w:r>
+        <w:t xml:space="preserve"> </w:t>
+      </w:r>
+      <w:r>
+        <w:t>N1/N2*Is = 2*0.667 = 1.333A, the converter goes into the DCM.</w:t>
+      </w:r>
+      <w:bookmarkStart w:id="0" w:name="_GoBack"/>
+      <w:bookmarkEnd w:id="0"/>
+    </w:p>
+    <w:p>
+      <w:pPr>
+        <w:rPr>
+          <w:rFonts w:ascii="Times New Roman" w:hAnsi="Times New Roman" w:cs="Times New Roman"/>
+          <w:sz w:val="24"/>
+          <w:szCs w:val="24"/>
+          <w:vertAlign w:val="subscript"/>
+        </w:rPr>
+      </w:pPr>
+      <w:r>
+        <w:rPr>
+          <w:rFonts w:ascii="Times New Roman" w:hAnsi="Times New Roman" w:cs="Times New Roman"/>
+          <w:b/>
+          <w:sz w:val="24"/>
+          <w:szCs w:val="24"/>
+        </w:rPr>
+        <w:t xml:space="preserve">      </w:t>
+      </w:r>
+    </w:p>
+    <w:p>
+      <w:pPr>
+        <w:rPr>
+          <w:rFonts w:ascii="Times New Roman" w:hAnsi="Times New Roman" w:cs="Times New Roman"/>
+          <w:b/>
+          <w:sz w:val="24"/>
+          <w:szCs w:val="24"/>
+        </w:rPr>
+      </w:pPr>
+      <w:r>
+        <w:rPr>
+          <w:rFonts w:ascii="Times New Roman" w:hAnsi="Times New Roman" w:cs="Times New Roman"/>
+          <w:b/>
+          <w:sz w:val="24"/>
+          <w:szCs w:val="24"/>
+        </w:rPr>
+        <w:tab/>
+      </w:r>
+    </w:p>
     <w:sectPr>
       <w:pgSz w:w="12240" w:h="15840"/>
       <w:pgMar w:top="1417" w:right="1417" w:bottom="1417" w:left="1417" w:header="708" w:footer="708" w:gutter="0"/>
@@ -1011,8 +4251,99 @@
 </file>
 
 <file path=word/numbering.xml><?xml version="1.0" encoding="utf-8"?>
-<w:numbering xmlns:wpc="http://schemas.microsoft.com/office/word/2010/wordprocessingCanvas" xmlns:mc="http://schemas.openxmlformats.org/markup-compatibility/2006" xmlns:o="urn:schemas-microsoft-com:office:office" xmlns:r="http://schemas.openxmlformats.org/officeDocument/2006/relationships" xmlns:m="http://schemas.openxmlformats.org/officeDocument/2006/math" xmlns:v="urn:schemas-microsoft-com:vml" xmlns:wp14="http://schemas.microsoft.com/office/word/2010/wordprocessingDrawing" xmlns:wp="http://schemas.openxmlformats.org/drawingml/2006/wordprocessingDrawing" xmlns:w10="urn:schemas-microsoft-com:office:word" xmlns:w="http://schemas.openxmlformats.org/wordprocessingml/2006/main" xmlns:w14="http://schemas.microsoft.com/office/word/2010/wordml" xmlns:w15="http://schemas.microsoft.com/office/word/2012/wordml" xmlns:wpg="http://schemas.microsoft.com/office/word/2010/wordprocessingGroup" xmlns:wpi="http://schemas.microsoft.com/office/word/2010/wordprocessingInk" xmlns:wne="http://schemas.microsoft.com/office/word/2006/wordml" xmlns:wps="http://schemas.microsoft.com/office/word/2010/wordprocessingShape" mc:Ignorable="w14 w15 wp14">
+<w:numbering xmlns:wpc="http://schemas.microsoft.com/office/word/2010/wordprocessingCanvas" xmlns:cx="http://schemas.microsoft.com/office/drawing/2014/chartex" xmlns:cx1="http://schemas.microsoft.com/office/drawing/2015/9/8/chartex" xmlns:cx2="http://schemas.microsoft.com/office/drawing/2015/10/21/chartex" xmlns:cx3="http://schemas.microsoft.com/office/drawing/2016/5/9/chartex" xmlns:cx4="http://schemas.microsoft.com/office/drawing/2016/5/10/chartex" xmlns:cx5="http://schemas.microsoft.com/office/drawing/2016/5/11/chartex" xmlns:cx6="http://schemas.microsoft.com/office/drawing/2016/5/12/chartex" xmlns:cx7="http://schemas.microsoft.com/office/drawing/2016/5/13/chartex" xmlns:cx8="http://schemas.microsoft.com/office/drawing/2016/5/14/chartex" xmlns:mc="http://schemas.openxmlformats.org/markup-compatibility/2006" xmlns:aink="http://schemas.microsoft.com/office/drawing/2016/ink" xmlns:am3d="http://schemas.microsoft.com/office/drawing/2017/model3d" xmlns:o="urn:schemas-microsoft-com:office:office" xmlns:r="http://schemas.openxmlformats.org/officeDocument/2006/relationships" xmlns:m="http://schemas.openxmlformats.org/officeDocument/2006/math" xmlns:v="urn:schemas-microsoft-com:vml" xmlns:wp14="http://schemas.microsoft.com/office/word/2010/wordprocessingDrawing" xmlns:wp="http://schemas.openxmlformats.org/drawingml/2006/wordprocessingDrawing" xmlns:w10="urn:schemas-microsoft-com:office:word" xmlns:w="http://schemas.openxmlformats.org/wordprocessingml/2006/main" xmlns:w14="http://schemas.microsoft.com/office/word/2010/wordml" xmlns:w15="http://schemas.microsoft.com/office/word/2012/wordml" xmlns:w16cid="http://schemas.microsoft.com/office/word/2016/wordml/cid" xmlns:w16se="http://schemas.microsoft.com/office/word/2015/wordml/symex" xmlns:wpg="http://schemas.microsoft.com/office/word/2010/wordprocessingGroup" xmlns:wpi="http://schemas.microsoft.com/office/word/2010/wordprocessingInk" xmlns:wne="http://schemas.microsoft.com/office/word/2006/wordml" xmlns:wps="http://schemas.microsoft.com/office/word/2010/wordprocessingShape" mc:Ignorable="w14 w15 w16se w16cid wp14">
   <w:abstractNum w:abstractNumId="0" w15:restartNumberingAfterBreak="0">
+    <w:nsid w:val="34C05B14"/>
+    <w:multiLevelType w:val="hybridMultilevel"/>
+    <w:tmpl w:val="92684894"/>
+    <w:lvl w:ilvl="0" w:tplc="B8868448">
+      <w:start w:val="1"/>
+      <w:numFmt w:val="lowerLetter"/>
+      <w:lvlText w:val="%1)"/>
+      <w:lvlJc w:val="left"/>
+      <w:pPr>
+        <w:ind w:left="720" w:hanging="360"/>
+      </w:pPr>
+      <w:rPr>
+        <w:rFonts w:hint="default"/>
+        <w:sz w:val="24"/>
+        <w:szCs w:val="24"/>
+      </w:rPr>
+    </w:lvl>
+    <w:lvl w:ilvl="1" w:tplc="04090019" w:tentative="1">
+      <w:start w:val="1"/>
+      <w:numFmt w:val="lowerLetter"/>
+      <w:lvlText w:val="%2."/>
+      <w:lvlJc w:val="left"/>
+      <w:pPr>
+        <w:ind w:left="1440" w:hanging="360"/>
+      </w:pPr>
+    </w:lvl>
+    <w:lvl w:ilvl="2" w:tplc="0409001B" w:tentative="1">
+      <w:start w:val="1"/>
+      <w:numFmt w:val="lowerRoman"/>
+      <w:lvlText w:val="%3."/>
+      <w:lvlJc w:val="right"/>
+      <w:pPr>
+        <w:ind w:left="2160" w:hanging="180"/>
+      </w:pPr>
+    </w:lvl>
+    <w:lvl w:ilvl="3" w:tplc="0409000F" w:tentative="1">
+      <w:start w:val="1"/>
+      <w:numFmt w:val="decimal"/>
+      <w:lvlText w:val="%4."/>
+      <w:lvlJc w:val="left"/>
+      <w:pPr>
+        <w:ind w:left="2880" w:hanging="360"/>
+      </w:pPr>
+    </w:lvl>
+    <w:lvl w:ilvl="4" w:tplc="04090019" w:tentative="1">
+      <w:start w:val="1"/>
+      <w:numFmt w:val="lowerLetter"/>
+      <w:lvlText w:val="%5."/>
+      <w:lvlJc w:val="left"/>
+      <w:pPr>
+        <w:ind w:left="3600" w:hanging="360"/>
+      </w:pPr>
+    </w:lvl>
+    <w:lvl w:ilvl="5" w:tplc="0409001B" w:tentative="1">
+      <w:start w:val="1"/>
+      <w:numFmt w:val="lowerRoman"/>
+      <w:lvlText w:val="%6."/>
+      <w:lvlJc w:val="right"/>
+      <w:pPr>
+        <w:ind w:left="4320" w:hanging="180"/>
+      </w:pPr>
+    </w:lvl>
+    <w:lvl w:ilvl="6" w:tplc="0409000F" w:tentative="1">
+      <w:start w:val="1"/>
+      <w:numFmt w:val="decimal"/>
+      <w:lvlText w:val="%7."/>
+      <w:lvlJc w:val="left"/>
+      <w:pPr>
+        <w:ind w:left="5040" w:hanging="360"/>
+      </w:pPr>
+    </w:lvl>
+    <w:lvl w:ilvl="7" w:tplc="04090019" w:tentative="1">
+      <w:start w:val="1"/>
+      <w:numFmt w:val="lowerLetter"/>
+      <w:lvlText w:val="%8."/>
+      <w:lvlJc w:val="left"/>
+      <w:pPr>
+        <w:ind w:left="5760" w:hanging="360"/>
+      </w:pPr>
+    </w:lvl>
+    <w:lvl w:ilvl="8" w:tplc="0409001B" w:tentative="1">
+      <w:start w:val="1"/>
+      <w:numFmt w:val="lowerRoman"/>
+      <w:lvlText w:val="%9."/>
+      <w:lvlJc w:val="right"/>
+      <w:pPr>
+        <w:ind w:left="6480" w:hanging="180"/>
+      </w:pPr>
+    </w:lvl>
+  </w:abstractNum>
+  <w:abstractNum w:abstractNumId="1" w15:restartNumberingAfterBreak="0">
     <w:nsid w:val="390410D5"/>
     <w:multiLevelType w:val="multilevel"/>
     <w:tmpl w:val="62C459B2"/>
@@ -1134,13 +4465,16 @@
     </w:lvl>
   </w:abstractNum>
   <w:num w:numId="1">
+    <w:abstractNumId w:val="1"/>
+  </w:num>
+  <w:num w:numId="2">
     <w:abstractNumId w:val="0"/>
   </w:num>
 </w:numbering>
 </file>
 
 <file path=word/styles.xml><?xml version="1.0" encoding="utf-8"?>
-<w:styles xmlns:mc="http://schemas.openxmlformats.org/markup-compatibility/2006" xmlns:r="http://schemas.openxmlformats.org/officeDocument/2006/relationships" xmlns:w="http://schemas.openxmlformats.org/wordprocessingml/2006/main" xmlns:w14="http://schemas.microsoft.com/office/word/2010/wordml" xmlns:w15="http://schemas.microsoft.com/office/word/2012/wordml" mc:Ignorable="w14 w15">
+<w:styles xmlns:mc="http://schemas.openxmlformats.org/markup-compatibility/2006" xmlns:r="http://schemas.openxmlformats.org/officeDocument/2006/relationships" xmlns:w="http://schemas.openxmlformats.org/wordprocessingml/2006/main" xmlns:w14="http://schemas.microsoft.com/office/word/2010/wordml" xmlns:w15="http://schemas.microsoft.com/office/word/2012/wordml" xmlns:w16cid="http://schemas.microsoft.com/office/word/2016/wordml/cid" xmlns:w16se="http://schemas.microsoft.com/office/word/2015/wordml/symex" mc:Ignorable="w14 w15 w16se w16cid">
   <w:docDefaults>
     <w:rPrDefault>
       <w:rPr>
@@ -1156,7 +4490,7 @@
       </w:pPr>
     </w:pPrDefault>
   </w:docDefaults>
-  <w:latentStyles w:defLockedState="0" w:defUIPriority="99" w:defSemiHidden="0" w:defUnhideWhenUsed="0" w:defQFormat="0" w:count="371">
+  <w:latentStyles w:defLockedState="0" w:defUIPriority="99" w:defSemiHidden="0" w:defUnhideWhenUsed="0" w:defQFormat="0" w:count="375">
     <w:lsdException w:name="Normal" w:uiPriority="0" w:qFormat="1"/>
     <w:lsdException w:name="heading 1" w:uiPriority="9" w:qFormat="1"/>
     <w:lsdException w:name="heading 2" w:semiHidden="1" w:uiPriority="9" w:unhideWhenUsed="1" w:qFormat="1"/>
@@ -1262,7 +4596,6 @@
     <w:lsdException w:name="HTML Sample" w:semiHidden="1" w:unhideWhenUsed="1"/>
     <w:lsdException w:name="HTML Typewriter" w:semiHidden="1" w:unhideWhenUsed="1"/>
     <w:lsdException w:name="HTML Variable" w:semiHidden="1" w:unhideWhenUsed="1"/>
-    <w:lsdException w:name="Normal Table" w:semiHidden="1" w:unhideWhenUsed="1"/>
     <w:lsdException w:name="annotation subject" w:semiHidden="1" w:unhideWhenUsed="1"/>
     <w:lsdException w:name="No List" w:semiHidden="1" w:unhideWhenUsed="1"/>
     <w:lsdException w:name="Outline List 1" w:semiHidden="1" w:unhideWhenUsed="1"/>
@@ -1306,10 +4639,8 @@
     <w:lsdException w:name="Table Elegant" w:semiHidden="1" w:unhideWhenUsed="1"/>
     <w:lsdException w:name="Table Professional" w:semiHidden="1" w:unhideWhenUsed="1"/>
     <w:lsdException w:name="Table Subtle 1" w:semiHidden="1" w:unhideWhenUsed="1"/>
-    <w:lsdException w:name="Table Subtle 2" w:semiHidden="1" w:unhideWhenUsed="1"/>
     <w:lsdException w:name="Table Web 1" w:semiHidden="1" w:unhideWhenUsed="1"/>
     <w:lsdException w:name="Table Web 2" w:semiHidden="1" w:unhideWhenUsed="1"/>
-    <w:lsdException w:name="Table Web 3" w:semiHidden="1" w:unhideWhenUsed="1"/>
     <w:lsdException w:name="Balloon Text" w:semiHidden="1" w:unhideWhenUsed="1"/>
     <w:lsdException w:name="Table Grid" w:uiPriority="39"/>
     <w:lsdException w:name="Table Theme" w:semiHidden="1" w:unhideWhenUsed="1"/>
@@ -1528,19 +4859,23 @@
     <w:lsdException w:name="List Table 5 Dark Accent 6" w:uiPriority="50"/>
     <w:lsdException w:name="List Table 6 Colorful Accent 6" w:uiPriority="51"/>
     <w:lsdException w:name="List Table 7 Colorful Accent 6" w:uiPriority="52"/>
+    <w:lsdException w:name="Mention" w:semiHidden="1" w:unhideWhenUsed="1"/>
+    <w:lsdException w:name="Smart Hyperlink" w:semiHidden="1" w:unhideWhenUsed="1"/>
+    <w:lsdException w:name="Hashtag" w:semiHidden="1" w:unhideWhenUsed="1"/>
+    <w:lsdException w:name="Unresolved Mention" w:semiHidden="1" w:unhideWhenUsed="1"/>
   </w:latentStyles>
   <w:style w:type="paragraph" w:default="1" w:styleId="Normal">
     <w:name w:val="Normal"/>
     <w:qFormat/>
     <w:rsid w:val="00991627"/>
   </w:style>
-  <w:style w:type="character" w:default="1" w:styleId="VarsaylanParagrafYazTipi">
+  <w:style w:type="character" w:default="1" w:styleId="DefaultParagraphFont">
     <w:name w:val="Default Paragraph Font"/>
     <w:uiPriority w:val="1"/>
     <w:semiHidden/>
     <w:unhideWhenUsed/>
   </w:style>
-  <w:style w:type="table" w:default="1" w:styleId="NormalTablo">
+  <w:style w:type="table" w:default="1" w:styleId="TableNormal">
     <w:name w:val="Normal Table"/>
     <w:uiPriority w:val="99"/>
     <w:semiHidden/>
@@ -1555,15 +4890,15 @@
       </w:tblCellMar>
     </w:tblPr>
   </w:style>
-  <w:style w:type="numbering" w:default="1" w:styleId="ListeYok">
+  <w:style w:type="numbering" w:default="1" w:styleId="NoList">
     <w:name w:val="No List"/>
     <w:uiPriority w:val="99"/>
     <w:semiHidden/>
     <w:unhideWhenUsed/>
   </w:style>
-  <w:style w:type="character" w:styleId="Kpr">
+  <w:style w:type="character" w:styleId="Hyperlink">
     <w:name w:val="Hyperlink"/>
-    <w:basedOn w:val="VarsaylanParagrafYazTipi"/>
+    <w:basedOn w:val="DefaultParagraphFont"/>
     <w:uiPriority w:val="99"/>
     <w:unhideWhenUsed/>
     <w:rsid w:val="00991627"/>
@@ -1572,7 +4907,7 @@
       <w:u w:val="single"/>
     </w:rPr>
   </w:style>
-  <w:style w:type="paragraph" w:styleId="T1">
+  <w:style w:type="paragraph" w:styleId="TOC1">
     <w:name w:val="toc 1"/>
     <w:basedOn w:val="Normal"/>
     <w:next w:val="Normal"/>
@@ -1591,7 +4926,7 @@
       <w:rFonts w:ascii="Times New Roman" w:hAnsi="Times New Roman" w:cs="Times New Roman"/>
     </w:rPr>
   </w:style>
-  <w:style w:type="paragraph" w:styleId="ListeParagraf">
+  <w:style w:type="paragraph" w:styleId="ListParagraph">
     <w:name w:val="List Paragraph"/>
     <w:basedOn w:val="Normal"/>
     <w:uiPriority w:val="34"/>
@@ -1601,6 +4936,59 @@
       <w:ind w:left="720"/>
       <w:contextualSpacing/>
     </w:pPr>
+  </w:style>
+  <w:style w:type="table" w:styleId="TableGrid">
+    <w:name w:val="Table Grid"/>
+    <w:basedOn w:val="TableNormal"/>
+    <w:uiPriority w:val="39"/>
+    <w:rsid w:val="005361FC"/>
+    <w:pPr>
+      <w:spacing w:after="0" w:line="240" w:lineRule="auto"/>
+    </w:pPr>
+    <w:tblPr>
+      <w:tblBorders>
+        <w:top w:val="single" w:sz="4" w:space="0" w:color="auto"/>
+        <w:left w:val="single" w:sz="4" w:space="0" w:color="auto"/>
+        <w:bottom w:val="single" w:sz="4" w:space="0" w:color="auto"/>
+        <w:right w:val="single" w:sz="4" w:space="0" w:color="auto"/>
+        <w:insideH w:val="single" w:sz="4" w:space="0" w:color="auto"/>
+        <w:insideV w:val="single" w:sz="4" w:space="0" w:color="auto"/>
+      </w:tblBorders>
+    </w:tblPr>
+  </w:style>
+  <w:style w:type="character" w:styleId="PlaceholderText">
+    <w:name w:val="Placeholder Text"/>
+    <w:basedOn w:val="DefaultParagraphFont"/>
+    <w:uiPriority w:val="99"/>
+    <w:semiHidden/>
+    <w:rsid w:val="00874AF6"/>
+    <w:rPr>
+      <w:color w:val="808080"/>
+    </w:rPr>
+  </w:style>
+  <w:style w:type="character" w:styleId="UnresolvedMention">
+    <w:name w:val="Unresolved Mention"/>
+    <w:basedOn w:val="DefaultParagraphFont"/>
+    <w:uiPriority w:val="99"/>
+    <w:semiHidden/>
+    <w:unhideWhenUsed/>
+    <w:rsid w:val="005C4726"/>
+    <w:rPr>
+      <w:color w:val="808080"/>
+      <w:shd w:val="clear" w:color="auto" w:fill="E6E6E6"/>
+    </w:rPr>
+  </w:style>
+  <w:style w:type="character" w:styleId="FollowedHyperlink">
+    <w:name w:val="FollowedHyperlink"/>
+    <w:basedOn w:val="DefaultParagraphFont"/>
+    <w:uiPriority w:val="99"/>
+    <w:semiHidden/>
+    <w:unhideWhenUsed/>
+    <w:rsid w:val="005C4726"/>
+    <w:rPr>
+      <w:color w:val="954F72" w:themeColor="followedHyperlink"/>
+      <w:u w:val="single"/>
+    </w:rPr>
   </w:style>
 </w:styles>
 </file>

</xml_diff>